<commit_message>
Adjust styling of word doc.
</commit_message>
<xml_diff>
--- a/word-template.docx
+++ b/word-template.docx
@@ -106,6 +106,14 @@
     </w:p>
     <w:p>
       <w:pPr>
+        <w:pStyle w:val="Compact"/>
+      </w:pPr>
+      <w:r>
+        <w:t>Compact</w:t>
+      </w:r>
+    </w:p>
+    <w:p>
+      <w:pPr>
         <w:pStyle w:val="BodyText"/>
         <w:rPr>
           <w:rStyle w:val="Hyperlink"/>
@@ -119,6 +127,40 @@
           <w:t>Hyperlink</w:t>
         </w:r>
       </w:hyperlink>
+    </w:p>
+    <w:p>
+      <w:pPr>
+        <w:pStyle w:val="SourceCode"/>
+        <w:rPr>
+          <w:rStyle w:val="Hyperlink"/>
+          <w:rFonts w:ascii="Consolas" w:hAnsi="Consolas"/>
+          <w:color w:val="auto"/>
+          <w:u w:val="none"/>
+        </w:rPr>
+      </w:pPr>
+      <w:r>
+        <w:rPr>
+          <w:rStyle w:val="Hyperlink"/>
+          <w:rFonts w:ascii="Consolas" w:hAnsi="Consolas"/>
+          <w:color w:val="auto"/>
+          <w:u w:val="none"/>
+        </w:rPr>
+        <w:t>Source code</w:t>
+      </w:r>
+    </w:p>
+    <w:p>
+      <w:pPr>
+        <w:pStyle w:val="ImageCaption"/>
+        <w:rPr>
+          <w:rStyle w:val="Hyperlink"/>
+          <w:color w:val="7F7F7F" w:themeColor="text1" w:themeTint="80"/>
+          <w:sz w:val="18"/>
+          <w:u w:val="none"/>
+        </w:rPr>
+      </w:pPr>
+      <w:r>
+        <w:t>Image caption</w:t>
+      </w:r>
     </w:p>
     <w:p>
       <w:pPr>
@@ -1122,13 +1164,13 @@
   <w:style w:type="paragraph" w:default="1" w:styleId="Normal">
     <w:name w:val="Normal"/>
     <w:qFormat/>
-    <w:rsid w:val="00C06BFD"/>
+    <w:rsid w:val="00585409"/>
     <w:pPr>
       <w:spacing w:before="180" w:after="180"/>
     </w:pPr>
     <w:rPr>
       <w:rFonts w:ascii="Poppins" w:hAnsi="Poppins" w:cs="Poppins"/>
-      <w:sz w:val="21"/>
+      <w:sz w:val="20"/>
       <w:szCs w:val="21"/>
     </w:rPr>
   </w:style>
@@ -1335,25 +1377,25 @@
     <w:basedOn w:val="Normal"/>
     <w:link w:val="BodyTextChar"/>
     <w:qFormat/>
-    <w:rsid w:val="00C65A99"/>
+    <w:rsid w:val="00585409"/>
   </w:style>
   <w:style w:type="paragraph" w:customStyle="1" w:styleId="FirstParagraph">
     <w:name w:val="First Paragraph"/>
     <w:basedOn w:val="Normal"/>
     <w:next w:val="BodyText"/>
     <w:qFormat/>
-    <w:rsid w:val="00C65A99"/>
-    <w:pPr>
-      <w:spacing w:after="0"/>
+    <w:rsid w:val="00585409"/>
+    <w:pPr>
+      <w:spacing w:before="240" w:after="240"/>
     </w:pPr>
   </w:style>
   <w:style w:type="paragraph" w:customStyle="1" w:styleId="Compact">
     <w:name w:val="Compact"/>
     <w:basedOn w:val="BodyText"/>
     <w:qFormat/>
-    <w:rsid w:val="002F3E2E"/>
-    <w:pPr>
-      <w:spacing w:before="36" w:after="36"/>
+    <w:rsid w:val="00585409"/>
+    <w:pPr>
+      <w:spacing w:before="40" w:after="40"/>
     </w:pPr>
   </w:style>
   <w:style w:type="paragraph" w:styleId="Title">
@@ -1442,7 +1484,6 @@
       <w:spacing w:before="300" w:after="300"/>
     </w:pPr>
     <w:rPr>
-      <w:sz w:val="20"/>
       <w:szCs w:val="20"/>
     </w:rPr>
   </w:style>
@@ -1540,17 +1581,24 @@
     <w:name w:val="Table Caption"/>
     <w:basedOn w:val="Caption"/>
     <w:qFormat/>
-    <w:rsid w:val="00904BF8"/>
+    <w:rsid w:val="00514142"/>
     <w:pPr>
       <w:keepNext/>
     </w:pPr>
     <w:rPr>
-      <w:color w:val="404040" w:themeColor="text1" w:themeTint="BF"/>
+      <w:color w:val="7F7F7F" w:themeColor="text1" w:themeTint="80"/>
+      <w:sz w:val="18"/>
     </w:rPr>
   </w:style>
   <w:style w:type="paragraph" w:customStyle="1" w:styleId="ImageCaption">
     <w:name w:val="Image Caption"/>
     <w:basedOn w:val="Caption"/>
+    <w:qFormat/>
+    <w:rsid w:val="00514142"/>
+    <w:rPr>
+      <w:color w:val="7F7F7F" w:themeColor="text1" w:themeTint="80"/>
+      <w:sz w:val="18"/>
+    </w:rPr>
   </w:style>
   <w:style w:type="paragraph" w:customStyle="1" w:styleId="Figure">
     <w:name w:val="Figure"/>
@@ -1573,9 +1621,12 @@
     <w:name w:val="Verbatim Char"/>
     <w:basedOn w:val="CaptionChar"/>
     <w:link w:val="SourceCode"/>
-    <w:rPr>
-      <w:rFonts w:ascii="Consolas" w:hAnsi="Consolas"/>
-      <w:sz w:val="22"/>
+    <w:rsid w:val="0025349F"/>
+    <w:rPr>
+      <w:rFonts w:ascii="Consolas" w:hAnsi="Consolas" w:cs="Poppins"/>
+      <w:sz w:val="20"/>
+      <w:szCs w:val="21"/>
+      <w:shd w:val="clear" w:color="auto" w:fill="F8F8F8"/>
     </w:rPr>
   </w:style>
   <w:style w:type="character" w:customStyle="1" w:styleId="SectionNumber">
@@ -1594,11 +1645,11 @@
     <w:basedOn w:val="CaptionChar"/>
     <w:uiPriority w:val="99"/>
     <w:qFormat/>
-    <w:rsid w:val="0098269B"/>
+    <w:rsid w:val="00585409"/>
     <w:rPr>
       <w:rFonts w:ascii="Poppins" w:hAnsi="Poppins"/>
       <w:color w:val="335C67"/>
-      <w:sz w:val="21"/>
+      <w:sz w:val="20"/>
       <w:u w:val="single"/>
     </w:rPr>
   </w:style>
@@ -1627,19 +1678,25 @@
     <w:name w:val="Source Code"/>
     <w:basedOn w:val="Normal"/>
     <w:link w:val="VerbatimChar"/>
+    <w:qFormat/>
+    <w:rsid w:val="0025349F"/>
     <w:pPr>
       <w:shd w:val="clear" w:color="auto" w:fill="F8F8F8"/>
       <w:wordWrap w:val="0"/>
     </w:pPr>
+    <w:rPr>
+      <w:rFonts w:ascii="Consolas" w:hAnsi="Consolas"/>
+    </w:rPr>
   </w:style>
   <w:style w:type="character" w:customStyle="1" w:styleId="KeywordTok">
     <w:name w:val="KeywordTok"/>
     <w:basedOn w:val="VerbatimChar"/>
     <w:rPr>
-      <w:rFonts w:ascii="Consolas" w:hAnsi="Consolas"/>
+      <w:rFonts w:ascii="Consolas" w:hAnsi="Consolas" w:cs="Poppins"/>
       <w:b/>
       <w:color w:val="204A87"/>
       <w:sz w:val="22"/>
+      <w:szCs w:val="21"/>
       <w:shd w:val="clear" w:color="auto" w:fill="F8F8F8"/>
     </w:rPr>
   </w:style>
@@ -1647,9 +1704,10 @@
     <w:name w:val="DataTypeTok"/>
     <w:basedOn w:val="VerbatimChar"/>
     <w:rPr>
-      <w:rFonts w:ascii="Consolas" w:hAnsi="Consolas"/>
+      <w:rFonts w:ascii="Consolas" w:hAnsi="Consolas" w:cs="Poppins"/>
       <w:color w:val="204A87"/>
       <w:sz w:val="22"/>
+      <w:szCs w:val="21"/>
       <w:shd w:val="clear" w:color="auto" w:fill="F8F8F8"/>
     </w:rPr>
   </w:style>
@@ -1657,9 +1715,10 @@
     <w:name w:val="DecValTok"/>
     <w:basedOn w:val="VerbatimChar"/>
     <w:rPr>
-      <w:rFonts w:ascii="Consolas" w:hAnsi="Consolas"/>
+      <w:rFonts w:ascii="Consolas" w:hAnsi="Consolas" w:cs="Poppins"/>
       <w:color w:val="0000CF"/>
       <w:sz w:val="22"/>
+      <w:szCs w:val="21"/>
       <w:shd w:val="clear" w:color="auto" w:fill="F8F8F8"/>
     </w:rPr>
   </w:style>
@@ -1667,9 +1726,10 @@
     <w:name w:val="BaseNTok"/>
     <w:basedOn w:val="VerbatimChar"/>
     <w:rPr>
-      <w:rFonts w:ascii="Consolas" w:hAnsi="Consolas"/>
+      <w:rFonts w:ascii="Consolas" w:hAnsi="Consolas" w:cs="Poppins"/>
       <w:color w:val="0000CF"/>
       <w:sz w:val="22"/>
+      <w:szCs w:val="21"/>
       <w:shd w:val="clear" w:color="auto" w:fill="F8F8F8"/>
     </w:rPr>
   </w:style>
@@ -1677,9 +1737,10 @@
     <w:name w:val="FloatTok"/>
     <w:basedOn w:val="VerbatimChar"/>
     <w:rPr>
-      <w:rFonts w:ascii="Consolas" w:hAnsi="Consolas"/>
+      <w:rFonts w:ascii="Consolas" w:hAnsi="Consolas" w:cs="Poppins"/>
       <w:color w:val="0000CF"/>
       <w:sz w:val="22"/>
+      <w:szCs w:val="21"/>
       <w:shd w:val="clear" w:color="auto" w:fill="F8F8F8"/>
     </w:rPr>
   </w:style>
@@ -1687,9 +1748,10 @@
     <w:name w:val="ConstantTok"/>
     <w:basedOn w:val="VerbatimChar"/>
     <w:rPr>
-      <w:rFonts w:ascii="Consolas" w:hAnsi="Consolas"/>
+      <w:rFonts w:ascii="Consolas" w:hAnsi="Consolas" w:cs="Poppins"/>
       <w:color w:val="000000"/>
       <w:sz w:val="22"/>
+      <w:szCs w:val="21"/>
       <w:shd w:val="clear" w:color="auto" w:fill="F8F8F8"/>
     </w:rPr>
   </w:style>
@@ -1697,9 +1759,10 @@
     <w:name w:val="CharTok"/>
     <w:basedOn w:val="VerbatimChar"/>
     <w:rPr>
-      <w:rFonts w:ascii="Consolas" w:hAnsi="Consolas"/>
+      <w:rFonts w:ascii="Consolas" w:hAnsi="Consolas" w:cs="Poppins"/>
       <w:color w:val="4E9A06"/>
       <w:sz w:val="22"/>
+      <w:szCs w:val="21"/>
       <w:shd w:val="clear" w:color="auto" w:fill="F8F8F8"/>
     </w:rPr>
   </w:style>
@@ -1707,9 +1770,10 @@
     <w:name w:val="SpecialCharTok"/>
     <w:basedOn w:val="VerbatimChar"/>
     <w:rPr>
-      <w:rFonts w:ascii="Consolas" w:hAnsi="Consolas"/>
+      <w:rFonts w:ascii="Consolas" w:hAnsi="Consolas" w:cs="Poppins"/>
       <w:color w:val="000000"/>
       <w:sz w:val="22"/>
+      <w:szCs w:val="21"/>
       <w:shd w:val="clear" w:color="auto" w:fill="F8F8F8"/>
     </w:rPr>
   </w:style>
@@ -1717,9 +1781,10 @@
     <w:name w:val="StringTok"/>
     <w:basedOn w:val="VerbatimChar"/>
     <w:rPr>
-      <w:rFonts w:ascii="Consolas" w:hAnsi="Consolas"/>
+      <w:rFonts w:ascii="Consolas" w:hAnsi="Consolas" w:cs="Poppins"/>
       <w:color w:val="4E9A06"/>
       <w:sz w:val="22"/>
+      <w:szCs w:val="21"/>
       <w:shd w:val="clear" w:color="auto" w:fill="F8F8F8"/>
     </w:rPr>
   </w:style>
@@ -1727,9 +1792,10 @@
     <w:name w:val="VerbatimStringTok"/>
     <w:basedOn w:val="VerbatimChar"/>
     <w:rPr>
-      <w:rFonts w:ascii="Consolas" w:hAnsi="Consolas"/>
+      <w:rFonts w:ascii="Consolas" w:hAnsi="Consolas" w:cs="Poppins"/>
       <w:color w:val="4E9A06"/>
       <w:sz w:val="22"/>
+      <w:szCs w:val="21"/>
       <w:shd w:val="clear" w:color="auto" w:fill="F8F8F8"/>
     </w:rPr>
   </w:style>
@@ -1737,9 +1803,10 @@
     <w:name w:val="SpecialStringTok"/>
     <w:basedOn w:val="VerbatimChar"/>
     <w:rPr>
-      <w:rFonts w:ascii="Consolas" w:hAnsi="Consolas"/>
+      <w:rFonts w:ascii="Consolas" w:hAnsi="Consolas" w:cs="Poppins"/>
       <w:color w:val="4E9A06"/>
       <w:sz w:val="22"/>
+      <w:szCs w:val="21"/>
       <w:shd w:val="clear" w:color="auto" w:fill="F8F8F8"/>
     </w:rPr>
   </w:style>
@@ -1747,8 +1814,9 @@
     <w:name w:val="ImportTok"/>
     <w:basedOn w:val="VerbatimChar"/>
     <w:rPr>
-      <w:rFonts w:ascii="Consolas" w:hAnsi="Consolas"/>
-      <w:sz w:val="22"/>
+      <w:rFonts w:ascii="Consolas" w:hAnsi="Consolas" w:cs="Poppins"/>
+      <w:sz w:val="22"/>
+      <w:szCs w:val="21"/>
       <w:shd w:val="clear" w:color="auto" w:fill="F8F8F8"/>
     </w:rPr>
   </w:style>
@@ -1756,10 +1824,11 @@
     <w:name w:val="CommentTok"/>
     <w:basedOn w:val="VerbatimChar"/>
     <w:rPr>
-      <w:rFonts w:ascii="Consolas" w:hAnsi="Consolas"/>
+      <w:rFonts w:ascii="Consolas" w:hAnsi="Consolas" w:cs="Poppins"/>
       <w:i/>
       <w:color w:val="8F5902"/>
       <w:sz w:val="22"/>
+      <w:szCs w:val="21"/>
       <w:shd w:val="clear" w:color="auto" w:fill="F8F8F8"/>
     </w:rPr>
   </w:style>
@@ -1767,11 +1836,12 @@
     <w:name w:val="DocumentationTok"/>
     <w:basedOn w:val="VerbatimChar"/>
     <w:rPr>
-      <w:rFonts w:ascii="Consolas" w:hAnsi="Consolas"/>
+      <w:rFonts w:ascii="Consolas" w:hAnsi="Consolas" w:cs="Poppins"/>
       <w:b/>
       <w:i/>
       <w:color w:val="8F5902"/>
       <w:sz w:val="22"/>
+      <w:szCs w:val="21"/>
       <w:shd w:val="clear" w:color="auto" w:fill="F8F8F8"/>
     </w:rPr>
   </w:style>
@@ -1779,11 +1849,12 @@
     <w:name w:val="AnnotationTok"/>
     <w:basedOn w:val="VerbatimChar"/>
     <w:rPr>
-      <w:rFonts w:ascii="Consolas" w:hAnsi="Consolas"/>
+      <w:rFonts w:ascii="Consolas" w:hAnsi="Consolas" w:cs="Poppins"/>
       <w:b/>
       <w:i/>
       <w:color w:val="8F5902"/>
       <w:sz w:val="22"/>
+      <w:szCs w:val="21"/>
       <w:shd w:val="clear" w:color="auto" w:fill="F8F8F8"/>
     </w:rPr>
   </w:style>
@@ -1791,11 +1862,12 @@
     <w:name w:val="CommentVarTok"/>
     <w:basedOn w:val="VerbatimChar"/>
     <w:rPr>
-      <w:rFonts w:ascii="Consolas" w:hAnsi="Consolas"/>
+      <w:rFonts w:ascii="Consolas" w:hAnsi="Consolas" w:cs="Poppins"/>
       <w:b/>
       <w:i/>
       <w:color w:val="8F5902"/>
       <w:sz w:val="22"/>
+      <w:szCs w:val="21"/>
       <w:shd w:val="clear" w:color="auto" w:fill="F8F8F8"/>
     </w:rPr>
   </w:style>
@@ -1803,9 +1875,10 @@
     <w:name w:val="OtherTok"/>
     <w:basedOn w:val="VerbatimChar"/>
     <w:rPr>
-      <w:rFonts w:ascii="Consolas" w:hAnsi="Consolas"/>
+      <w:rFonts w:ascii="Consolas" w:hAnsi="Consolas" w:cs="Poppins"/>
       <w:color w:val="8F5902"/>
       <w:sz w:val="22"/>
+      <w:szCs w:val="21"/>
       <w:shd w:val="clear" w:color="auto" w:fill="F8F8F8"/>
     </w:rPr>
   </w:style>
@@ -1813,9 +1886,10 @@
     <w:name w:val="FunctionTok"/>
     <w:basedOn w:val="VerbatimChar"/>
     <w:rPr>
-      <w:rFonts w:ascii="Consolas" w:hAnsi="Consolas"/>
+      <w:rFonts w:ascii="Consolas" w:hAnsi="Consolas" w:cs="Poppins"/>
       <w:color w:val="000000"/>
       <w:sz w:val="22"/>
+      <w:szCs w:val="21"/>
       <w:shd w:val="clear" w:color="auto" w:fill="F8F8F8"/>
     </w:rPr>
   </w:style>
@@ -1823,9 +1897,10 @@
     <w:name w:val="VariableTok"/>
     <w:basedOn w:val="VerbatimChar"/>
     <w:rPr>
-      <w:rFonts w:ascii="Consolas" w:hAnsi="Consolas"/>
+      <w:rFonts w:ascii="Consolas" w:hAnsi="Consolas" w:cs="Poppins"/>
       <w:color w:val="000000"/>
       <w:sz w:val="22"/>
+      <w:szCs w:val="21"/>
       <w:shd w:val="clear" w:color="auto" w:fill="F8F8F8"/>
     </w:rPr>
   </w:style>
@@ -1833,10 +1908,11 @@
     <w:name w:val="ControlFlowTok"/>
     <w:basedOn w:val="VerbatimChar"/>
     <w:rPr>
-      <w:rFonts w:ascii="Consolas" w:hAnsi="Consolas"/>
+      <w:rFonts w:ascii="Consolas" w:hAnsi="Consolas" w:cs="Poppins"/>
       <w:b/>
       <w:color w:val="204A87"/>
       <w:sz w:val="22"/>
+      <w:szCs w:val="21"/>
       <w:shd w:val="clear" w:color="auto" w:fill="F8F8F8"/>
     </w:rPr>
   </w:style>
@@ -1844,10 +1920,11 @@
     <w:name w:val="OperatorTok"/>
     <w:basedOn w:val="VerbatimChar"/>
     <w:rPr>
-      <w:rFonts w:ascii="Consolas" w:hAnsi="Consolas"/>
+      <w:rFonts w:ascii="Consolas" w:hAnsi="Consolas" w:cs="Poppins"/>
       <w:b/>
       <w:color w:val="CE5C00"/>
       <w:sz w:val="22"/>
+      <w:szCs w:val="21"/>
       <w:shd w:val="clear" w:color="auto" w:fill="F8F8F8"/>
     </w:rPr>
   </w:style>
@@ -1855,8 +1932,9 @@
     <w:name w:val="BuiltInTok"/>
     <w:basedOn w:val="VerbatimChar"/>
     <w:rPr>
-      <w:rFonts w:ascii="Consolas" w:hAnsi="Consolas"/>
-      <w:sz w:val="22"/>
+      <w:rFonts w:ascii="Consolas" w:hAnsi="Consolas" w:cs="Poppins"/>
+      <w:sz w:val="22"/>
+      <w:szCs w:val="21"/>
       <w:shd w:val="clear" w:color="auto" w:fill="F8F8F8"/>
     </w:rPr>
   </w:style>
@@ -1864,8 +1942,9 @@
     <w:name w:val="ExtensionTok"/>
     <w:basedOn w:val="VerbatimChar"/>
     <w:rPr>
-      <w:rFonts w:ascii="Consolas" w:hAnsi="Consolas"/>
-      <w:sz w:val="22"/>
+      <w:rFonts w:ascii="Consolas" w:hAnsi="Consolas" w:cs="Poppins"/>
+      <w:sz w:val="22"/>
+      <w:szCs w:val="21"/>
       <w:shd w:val="clear" w:color="auto" w:fill="F8F8F8"/>
     </w:rPr>
   </w:style>
@@ -1873,10 +1952,11 @@
     <w:name w:val="PreprocessorTok"/>
     <w:basedOn w:val="VerbatimChar"/>
     <w:rPr>
-      <w:rFonts w:ascii="Consolas" w:hAnsi="Consolas"/>
+      <w:rFonts w:ascii="Consolas" w:hAnsi="Consolas" w:cs="Poppins"/>
       <w:i/>
       <w:color w:val="8F5902"/>
       <w:sz w:val="22"/>
+      <w:szCs w:val="21"/>
       <w:shd w:val="clear" w:color="auto" w:fill="F8F8F8"/>
     </w:rPr>
   </w:style>
@@ -1884,9 +1964,10 @@
     <w:name w:val="AttributeTok"/>
     <w:basedOn w:val="VerbatimChar"/>
     <w:rPr>
-      <w:rFonts w:ascii="Consolas" w:hAnsi="Consolas"/>
+      <w:rFonts w:ascii="Consolas" w:hAnsi="Consolas" w:cs="Poppins"/>
       <w:color w:val="C4A000"/>
       <w:sz w:val="22"/>
+      <w:szCs w:val="21"/>
       <w:shd w:val="clear" w:color="auto" w:fill="F8F8F8"/>
     </w:rPr>
   </w:style>
@@ -1894,8 +1975,9 @@
     <w:name w:val="RegionMarkerTok"/>
     <w:basedOn w:val="VerbatimChar"/>
     <w:rPr>
-      <w:rFonts w:ascii="Consolas" w:hAnsi="Consolas"/>
-      <w:sz w:val="22"/>
+      <w:rFonts w:ascii="Consolas" w:hAnsi="Consolas" w:cs="Poppins"/>
+      <w:sz w:val="22"/>
+      <w:szCs w:val="21"/>
       <w:shd w:val="clear" w:color="auto" w:fill="F8F8F8"/>
     </w:rPr>
   </w:style>
@@ -1903,11 +1985,12 @@
     <w:name w:val="InformationTok"/>
     <w:basedOn w:val="VerbatimChar"/>
     <w:rPr>
-      <w:rFonts w:ascii="Consolas" w:hAnsi="Consolas"/>
+      <w:rFonts w:ascii="Consolas" w:hAnsi="Consolas" w:cs="Poppins"/>
       <w:b/>
       <w:i/>
       <w:color w:val="8F5902"/>
       <w:sz w:val="22"/>
+      <w:szCs w:val="21"/>
       <w:shd w:val="clear" w:color="auto" w:fill="F8F8F8"/>
     </w:rPr>
   </w:style>
@@ -1915,11 +1998,12 @@
     <w:name w:val="WarningTok"/>
     <w:basedOn w:val="VerbatimChar"/>
     <w:rPr>
-      <w:rFonts w:ascii="Consolas" w:hAnsi="Consolas"/>
+      <w:rFonts w:ascii="Consolas" w:hAnsi="Consolas" w:cs="Poppins"/>
       <w:b/>
       <w:i/>
       <w:color w:val="8F5902"/>
       <w:sz w:val="22"/>
+      <w:szCs w:val="21"/>
       <w:shd w:val="clear" w:color="auto" w:fill="F8F8F8"/>
     </w:rPr>
   </w:style>
@@ -1927,9 +2011,10 @@
     <w:name w:val="AlertTok"/>
     <w:basedOn w:val="VerbatimChar"/>
     <w:rPr>
-      <w:rFonts w:ascii="Consolas" w:hAnsi="Consolas"/>
+      <w:rFonts w:ascii="Consolas" w:hAnsi="Consolas" w:cs="Poppins"/>
       <w:color w:val="EF2929"/>
       <w:sz w:val="22"/>
+      <w:szCs w:val="21"/>
       <w:shd w:val="clear" w:color="auto" w:fill="F8F8F8"/>
     </w:rPr>
   </w:style>
@@ -1937,10 +2022,11 @@
     <w:name w:val="ErrorTok"/>
     <w:basedOn w:val="VerbatimChar"/>
     <w:rPr>
-      <w:rFonts w:ascii="Consolas" w:hAnsi="Consolas"/>
+      <w:rFonts w:ascii="Consolas" w:hAnsi="Consolas" w:cs="Poppins"/>
       <w:b/>
       <w:color w:val="A40000"/>
       <w:sz w:val="22"/>
+      <w:szCs w:val="21"/>
       <w:shd w:val="clear" w:color="auto" w:fill="F8F8F8"/>
     </w:rPr>
   </w:style>
@@ -1948,8 +2034,9 @@
     <w:name w:val="NormalTok"/>
     <w:basedOn w:val="VerbatimChar"/>
     <w:rPr>
-      <w:rFonts w:ascii="Consolas" w:hAnsi="Consolas"/>
-      <w:sz w:val="22"/>
+      <w:rFonts w:ascii="Consolas" w:hAnsi="Consolas" w:cs="Poppins"/>
+      <w:sz w:val="22"/>
+      <w:szCs w:val="21"/>
       <w:shd w:val="clear" w:color="auto" w:fill="F8F8F8"/>
     </w:rPr>
   </w:style>
@@ -1978,10 +2065,10 @@
     <w:name w:val="Body Text Char"/>
     <w:basedOn w:val="DefaultParagraphFont"/>
     <w:link w:val="BodyText"/>
-    <w:rsid w:val="00C65A99"/>
+    <w:rsid w:val="00585409"/>
     <w:rPr>
       <w:rFonts w:ascii="Poppins" w:hAnsi="Poppins" w:cs="Poppins"/>
-      <w:sz w:val="21"/>
+      <w:sz w:val="20"/>
       <w:szCs w:val="21"/>
     </w:rPr>
   </w:style>

</xml_diff>

<commit_message>
More edits from looking at word doc.
</commit_message>
<xml_diff>
--- a/word-template.docx
+++ b/word-template.docx
@@ -201,8 +201,12 @@
       </w:pPr>
     </w:p>
     <w:sectPr>
-      <w:footerReference w:type="even" r:id="rId9"/>
-      <w:footerReference w:type="default" r:id="rId10"/>
+      <w:headerReference w:type="even" r:id="rId9"/>
+      <w:headerReference w:type="default" r:id="rId10"/>
+      <w:footerReference w:type="even" r:id="rId11"/>
+      <w:footerReference w:type="default" r:id="rId12"/>
+      <w:headerReference w:type="first" r:id="rId13"/>
+      <w:footerReference w:type="first" r:id="rId14"/>
       <w:pgSz w:w="12240" w:h="15840"/>
       <w:pgMar w:top="1440" w:right="1080" w:bottom="1440" w:left="1080" w:header="720" w:footer="720" w:gutter="0"/>
       <w:cols w:space="720"/>
@@ -304,14 +308,12 @@
       </w:rPr>
       <w:t xml:space="preserve">WaSHI </w:t>
     </w:r>
-    <w:proofErr w:type="spellStart"/>
     <w:r>
       <w:rPr>
         <w:color w:val="023B2C"/>
       </w:rPr>
-      <w:t>SoSA</w:t>
+      <w:t>SOS</w:t>
     </w:r>
-    <w:proofErr w:type="spellEnd"/>
     <w:r>
       <w:rPr>
         <w:color w:val="023B2C"/>
@@ -364,6 +366,16 @@
 </w:ftr>
 </file>
 
+<file path=word/footer3.xml><?xml version="1.0" encoding="utf-8"?>
+<w:ftr xmlns:wpc="http://schemas.microsoft.com/office/word/2010/wordprocessingCanvas" xmlns:cx="http://schemas.microsoft.com/office/drawing/2014/chartex" xmlns:cx1="http://schemas.microsoft.com/office/drawing/2015/9/8/chartex" xmlns:cx2="http://schemas.microsoft.com/office/drawing/2015/10/21/chartex" xmlns:cx3="http://schemas.microsoft.com/office/drawing/2016/5/9/chartex" xmlns:cx4="http://schemas.microsoft.com/office/drawing/2016/5/10/chartex" xmlns:cx5="http://schemas.microsoft.com/office/drawing/2016/5/11/chartex" xmlns:cx6="http://schemas.microsoft.com/office/drawing/2016/5/12/chartex" xmlns:cx7="http://schemas.microsoft.com/office/drawing/2016/5/13/chartex" xmlns:cx8="http://schemas.microsoft.com/office/drawing/2016/5/14/chartex" xmlns:mc="http://schemas.openxmlformats.org/markup-compatibility/2006" xmlns:aink="http://schemas.microsoft.com/office/drawing/2016/ink" xmlns:am3d="http://schemas.microsoft.com/office/drawing/2017/model3d" xmlns:o="urn:schemas-microsoft-com:office:office" xmlns:oel="http://schemas.microsoft.com/office/2019/extlst" xmlns:r="http://schemas.openxmlformats.org/officeDocument/2006/relationships" xmlns:m="http://schemas.openxmlformats.org/officeDocument/2006/math" xmlns:v="urn:schemas-microsoft-com:vml" xmlns:wp14="http://schemas.microsoft.com/office/word/2010/wordprocessingDrawing" xmlns:wp="http://schemas.openxmlformats.org/drawingml/2006/wordprocessingDrawing" xmlns:w10="urn:schemas-microsoft-com:office:word" xmlns:w="http://schemas.openxmlformats.org/wordprocessingml/2006/main" xmlns:w14="http://schemas.microsoft.com/office/word/2010/wordml" xmlns:w15="http://schemas.microsoft.com/office/word/2012/wordml" xmlns:w16cex="http://schemas.microsoft.com/office/word/2018/wordml/cex" xmlns:w16cid="http://schemas.microsoft.com/office/word/2016/wordml/cid" xmlns:w16="http://schemas.microsoft.com/office/word/2018/wordml" xmlns:w16sdtdh="http://schemas.microsoft.com/office/word/2020/wordml/sdtdatahash" xmlns:w16se="http://schemas.microsoft.com/office/word/2015/wordml/symex" xmlns:wpg="http://schemas.microsoft.com/office/word/2010/wordprocessingGroup" xmlns:wpi="http://schemas.microsoft.com/office/word/2010/wordprocessingInk" xmlns:wne="http://schemas.microsoft.com/office/word/2006/wordml" xmlns:wps="http://schemas.microsoft.com/office/word/2010/wordprocessingShape" mc:Ignorable="w14 w15 w16se w16cid w16 w16cex w16sdtdh wp14">
+  <w:p>
+    <w:pPr>
+      <w:pStyle w:val="Footer"/>
+    </w:pPr>
+  </w:p>
+</w:ftr>
+</file>
+
 <file path=word/footnotes.xml><?xml version="1.0" encoding="utf-8"?>
 <w:footnotes xmlns:wpc="http://schemas.microsoft.com/office/word/2010/wordprocessingCanvas" xmlns:cx="http://schemas.microsoft.com/office/drawing/2014/chartex" xmlns:cx1="http://schemas.microsoft.com/office/drawing/2015/9/8/chartex" xmlns:cx2="http://schemas.microsoft.com/office/drawing/2015/10/21/chartex" xmlns:cx3="http://schemas.microsoft.com/office/drawing/2016/5/9/chartex" xmlns:cx4="http://schemas.microsoft.com/office/drawing/2016/5/10/chartex" xmlns:cx5="http://schemas.microsoft.com/office/drawing/2016/5/11/chartex" xmlns:cx6="http://schemas.microsoft.com/office/drawing/2016/5/12/chartex" xmlns:cx7="http://schemas.microsoft.com/office/drawing/2016/5/13/chartex" xmlns:cx8="http://schemas.microsoft.com/office/drawing/2016/5/14/chartex" xmlns:mc="http://schemas.openxmlformats.org/markup-compatibility/2006" xmlns:aink="http://schemas.microsoft.com/office/drawing/2016/ink" xmlns:am3d="http://schemas.microsoft.com/office/drawing/2017/model3d" xmlns:o="urn:schemas-microsoft-com:office:office" xmlns:oel="http://schemas.microsoft.com/office/2019/extlst" xmlns:r="http://schemas.openxmlformats.org/officeDocument/2006/relationships" xmlns:m="http://schemas.openxmlformats.org/officeDocument/2006/math" xmlns:v="urn:schemas-microsoft-com:vml" xmlns:wp14="http://schemas.microsoft.com/office/word/2010/wordprocessingDrawing" xmlns:wp="http://schemas.openxmlformats.org/drawingml/2006/wordprocessingDrawing" xmlns:w10="urn:schemas-microsoft-com:office:word" xmlns:w="http://schemas.openxmlformats.org/wordprocessingml/2006/main" xmlns:w14="http://schemas.microsoft.com/office/word/2010/wordml" xmlns:w15="http://schemas.microsoft.com/office/word/2012/wordml" xmlns:w16cex="http://schemas.microsoft.com/office/word/2018/wordml/cex" xmlns:w16cid="http://schemas.microsoft.com/office/word/2016/wordml/cid" xmlns:w16="http://schemas.microsoft.com/office/word/2018/wordml" xmlns:w16sdtdh="http://schemas.microsoft.com/office/word/2020/wordml/sdtdatahash" xmlns:w16se="http://schemas.microsoft.com/office/word/2015/wordml/symex" xmlns:wpg="http://schemas.microsoft.com/office/word/2010/wordprocessingGroup" xmlns:wpi="http://schemas.microsoft.com/office/word/2010/wordprocessingInk" xmlns:wne="http://schemas.microsoft.com/office/word/2006/wordml" xmlns:wps="http://schemas.microsoft.com/office/word/2010/wordprocessingShape" mc:Ignorable="w14 w15 w16se w16cid w16 w16cex w16sdtdh wp14">
   <w:footnote w:type="separator" w:id="-1">
@@ -387,6 +399,36 @@
     <w:p/>
   </w:footnote>
 </w:footnotes>
+</file>
+
+<file path=word/header1.xml><?xml version="1.0" encoding="utf-8"?>
+<w:hdr xmlns:wpc="http://schemas.microsoft.com/office/word/2010/wordprocessingCanvas" xmlns:cx="http://schemas.microsoft.com/office/drawing/2014/chartex" xmlns:cx1="http://schemas.microsoft.com/office/drawing/2015/9/8/chartex" xmlns:cx2="http://schemas.microsoft.com/office/drawing/2015/10/21/chartex" xmlns:cx3="http://schemas.microsoft.com/office/drawing/2016/5/9/chartex" xmlns:cx4="http://schemas.microsoft.com/office/drawing/2016/5/10/chartex" xmlns:cx5="http://schemas.microsoft.com/office/drawing/2016/5/11/chartex" xmlns:cx6="http://schemas.microsoft.com/office/drawing/2016/5/12/chartex" xmlns:cx7="http://schemas.microsoft.com/office/drawing/2016/5/13/chartex" xmlns:cx8="http://schemas.microsoft.com/office/drawing/2016/5/14/chartex" xmlns:mc="http://schemas.openxmlformats.org/markup-compatibility/2006" xmlns:aink="http://schemas.microsoft.com/office/drawing/2016/ink" xmlns:am3d="http://schemas.microsoft.com/office/drawing/2017/model3d" xmlns:o="urn:schemas-microsoft-com:office:office" xmlns:oel="http://schemas.microsoft.com/office/2019/extlst" xmlns:r="http://schemas.openxmlformats.org/officeDocument/2006/relationships" xmlns:m="http://schemas.openxmlformats.org/officeDocument/2006/math" xmlns:v="urn:schemas-microsoft-com:vml" xmlns:wp14="http://schemas.microsoft.com/office/word/2010/wordprocessingDrawing" xmlns:wp="http://schemas.openxmlformats.org/drawingml/2006/wordprocessingDrawing" xmlns:w10="urn:schemas-microsoft-com:office:word" xmlns:w="http://schemas.openxmlformats.org/wordprocessingml/2006/main" xmlns:w14="http://schemas.microsoft.com/office/word/2010/wordml" xmlns:w15="http://schemas.microsoft.com/office/word/2012/wordml" xmlns:w16cex="http://schemas.microsoft.com/office/word/2018/wordml/cex" xmlns:w16cid="http://schemas.microsoft.com/office/word/2016/wordml/cid" xmlns:w16="http://schemas.microsoft.com/office/word/2018/wordml" xmlns:w16sdtdh="http://schemas.microsoft.com/office/word/2020/wordml/sdtdatahash" xmlns:w16se="http://schemas.microsoft.com/office/word/2015/wordml/symex" xmlns:wpg="http://schemas.microsoft.com/office/word/2010/wordprocessingGroup" xmlns:wpi="http://schemas.microsoft.com/office/word/2010/wordprocessingInk" xmlns:wne="http://schemas.microsoft.com/office/word/2006/wordml" xmlns:wps="http://schemas.microsoft.com/office/word/2010/wordprocessingShape" mc:Ignorable="w14 w15 w16se w16cid w16 w16cex w16sdtdh wp14">
+  <w:p>
+    <w:pPr>
+      <w:pStyle w:val="Header"/>
+    </w:pPr>
+  </w:p>
+</w:hdr>
+</file>
+
+<file path=word/header2.xml><?xml version="1.0" encoding="utf-8"?>
+<w:hdr xmlns:wpc="http://schemas.microsoft.com/office/word/2010/wordprocessingCanvas" xmlns:cx="http://schemas.microsoft.com/office/drawing/2014/chartex" xmlns:cx1="http://schemas.microsoft.com/office/drawing/2015/9/8/chartex" xmlns:cx2="http://schemas.microsoft.com/office/drawing/2015/10/21/chartex" xmlns:cx3="http://schemas.microsoft.com/office/drawing/2016/5/9/chartex" xmlns:cx4="http://schemas.microsoft.com/office/drawing/2016/5/10/chartex" xmlns:cx5="http://schemas.microsoft.com/office/drawing/2016/5/11/chartex" xmlns:cx6="http://schemas.microsoft.com/office/drawing/2016/5/12/chartex" xmlns:cx7="http://schemas.microsoft.com/office/drawing/2016/5/13/chartex" xmlns:cx8="http://schemas.microsoft.com/office/drawing/2016/5/14/chartex" xmlns:mc="http://schemas.openxmlformats.org/markup-compatibility/2006" xmlns:aink="http://schemas.microsoft.com/office/drawing/2016/ink" xmlns:am3d="http://schemas.microsoft.com/office/drawing/2017/model3d" xmlns:o="urn:schemas-microsoft-com:office:office" xmlns:oel="http://schemas.microsoft.com/office/2019/extlst" xmlns:r="http://schemas.openxmlformats.org/officeDocument/2006/relationships" xmlns:m="http://schemas.openxmlformats.org/officeDocument/2006/math" xmlns:v="urn:schemas-microsoft-com:vml" xmlns:wp14="http://schemas.microsoft.com/office/word/2010/wordprocessingDrawing" xmlns:wp="http://schemas.openxmlformats.org/drawingml/2006/wordprocessingDrawing" xmlns:w10="urn:schemas-microsoft-com:office:word" xmlns:w="http://schemas.openxmlformats.org/wordprocessingml/2006/main" xmlns:w14="http://schemas.microsoft.com/office/word/2010/wordml" xmlns:w15="http://schemas.microsoft.com/office/word/2012/wordml" xmlns:w16cex="http://schemas.microsoft.com/office/word/2018/wordml/cex" xmlns:w16cid="http://schemas.microsoft.com/office/word/2016/wordml/cid" xmlns:w16="http://schemas.microsoft.com/office/word/2018/wordml" xmlns:w16sdtdh="http://schemas.microsoft.com/office/word/2020/wordml/sdtdatahash" xmlns:w16se="http://schemas.microsoft.com/office/word/2015/wordml/symex" xmlns:wpg="http://schemas.microsoft.com/office/word/2010/wordprocessingGroup" xmlns:wpi="http://schemas.microsoft.com/office/word/2010/wordprocessingInk" xmlns:wne="http://schemas.microsoft.com/office/word/2006/wordml" xmlns:wps="http://schemas.microsoft.com/office/word/2010/wordprocessingShape" mc:Ignorable="w14 w15 w16se w16cid w16 w16cex w16sdtdh wp14">
+  <w:p>
+    <w:pPr>
+      <w:pStyle w:val="Header"/>
+    </w:pPr>
+  </w:p>
+</w:hdr>
+</file>
+
+<file path=word/header3.xml><?xml version="1.0" encoding="utf-8"?>
+<w:hdr xmlns:wpc="http://schemas.microsoft.com/office/word/2010/wordprocessingCanvas" xmlns:cx="http://schemas.microsoft.com/office/drawing/2014/chartex" xmlns:cx1="http://schemas.microsoft.com/office/drawing/2015/9/8/chartex" xmlns:cx2="http://schemas.microsoft.com/office/drawing/2015/10/21/chartex" xmlns:cx3="http://schemas.microsoft.com/office/drawing/2016/5/9/chartex" xmlns:cx4="http://schemas.microsoft.com/office/drawing/2016/5/10/chartex" xmlns:cx5="http://schemas.microsoft.com/office/drawing/2016/5/11/chartex" xmlns:cx6="http://schemas.microsoft.com/office/drawing/2016/5/12/chartex" xmlns:cx7="http://schemas.microsoft.com/office/drawing/2016/5/13/chartex" xmlns:cx8="http://schemas.microsoft.com/office/drawing/2016/5/14/chartex" xmlns:mc="http://schemas.openxmlformats.org/markup-compatibility/2006" xmlns:aink="http://schemas.microsoft.com/office/drawing/2016/ink" xmlns:am3d="http://schemas.microsoft.com/office/drawing/2017/model3d" xmlns:o="urn:schemas-microsoft-com:office:office" xmlns:oel="http://schemas.microsoft.com/office/2019/extlst" xmlns:r="http://schemas.openxmlformats.org/officeDocument/2006/relationships" xmlns:m="http://schemas.openxmlformats.org/officeDocument/2006/math" xmlns:v="urn:schemas-microsoft-com:vml" xmlns:wp14="http://schemas.microsoft.com/office/word/2010/wordprocessingDrawing" xmlns:wp="http://schemas.openxmlformats.org/drawingml/2006/wordprocessingDrawing" xmlns:w10="urn:schemas-microsoft-com:office:word" xmlns:w="http://schemas.openxmlformats.org/wordprocessingml/2006/main" xmlns:w14="http://schemas.microsoft.com/office/word/2010/wordml" xmlns:w15="http://schemas.microsoft.com/office/word/2012/wordml" xmlns:w16cex="http://schemas.microsoft.com/office/word/2018/wordml/cex" xmlns:w16cid="http://schemas.microsoft.com/office/word/2016/wordml/cid" xmlns:w16="http://schemas.microsoft.com/office/word/2018/wordml" xmlns:w16sdtdh="http://schemas.microsoft.com/office/word/2020/wordml/sdtdatahash" xmlns:w16se="http://schemas.microsoft.com/office/word/2015/wordml/symex" xmlns:wpg="http://schemas.microsoft.com/office/word/2010/wordprocessingGroup" xmlns:wpi="http://schemas.microsoft.com/office/word/2010/wordprocessingInk" xmlns:wne="http://schemas.microsoft.com/office/word/2006/wordml" xmlns:wps="http://schemas.microsoft.com/office/word/2010/wordprocessingShape" mc:Ignorable="w14 w15 w16se w16cid w16 w16cex w16sdtdh wp14">
+  <w:p>
+    <w:pPr>
+      <w:pStyle w:val="Header"/>
+    </w:pPr>
+  </w:p>
+</w:hdr>
 </file>
 
 <file path=word/numbering.xml><?xml version="1.0" encoding="utf-8"?>

</xml_diff>

<commit_message>
Edits for second draft. * Incorporate DG's suggestions. * Replace image links with local copies. * Reduce redundancies. * Include some code blocks only in the HTML version. * Move todo's into separate file.
</commit_message>
<xml_diff>
--- a/word-template.docx
+++ b/word-template.docx
@@ -1,6 +1,6 @@
 
 <file path=word/document.xml><?xml version="1.0" encoding="utf-8"?>
-<w:document xmlns:wpc="http://schemas.microsoft.com/office/word/2010/wordprocessingCanvas" xmlns:cx="http://schemas.microsoft.com/office/drawing/2014/chartex" xmlns:cx1="http://schemas.microsoft.com/office/drawing/2015/9/8/chartex" xmlns:cx2="http://schemas.microsoft.com/office/drawing/2015/10/21/chartex" xmlns:cx3="http://schemas.microsoft.com/office/drawing/2016/5/9/chartex" xmlns:cx4="http://schemas.microsoft.com/office/drawing/2016/5/10/chartex" xmlns:cx5="http://schemas.microsoft.com/office/drawing/2016/5/11/chartex" xmlns:cx6="http://schemas.microsoft.com/office/drawing/2016/5/12/chartex" xmlns:cx7="http://schemas.microsoft.com/office/drawing/2016/5/13/chartex" xmlns:cx8="http://schemas.microsoft.com/office/drawing/2016/5/14/chartex" xmlns:mc="http://schemas.openxmlformats.org/markup-compatibility/2006" xmlns:aink="http://schemas.microsoft.com/office/drawing/2016/ink" xmlns:am3d="http://schemas.microsoft.com/office/drawing/2017/model3d" xmlns:o="urn:schemas-microsoft-com:office:office" xmlns:oel="http://schemas.microsoft.com/office/2019/extlst" xmlns:r="http://schemas.openxmlformats.org/officeDocument/2006/relationships" xmlns:m="http://schemas.openxmlformats.org/officeDocument/2006/math" xmlns:v="urn:schemas-microsoft-com:vml" xmlns:wp14="http://schemas.microsoft.com/office/word/2010/wordprocessingDrawing" xmlns:wp="http://schemas.openxmlformats.org/drawingml/2006/wordprocessingDrawing" xmlns:w10="urn:schemas-microsoft-com:office:word" xmlns:w="http://schemas.openxmlformats.org/wordprocessingml/2006/main" xmlns:w14="http://schemas.microsoft.com/office/word/2010/wordml" xmlns:w15="http://schemas.microsoft.com/office/word/2012/wordml" xmlns:w16cex="http://schemas.microsoft.com/office/word/2018/wordml/cex" xmlns:w16cid="http://schemas.microsoft.com/office/word/2016/wordml/cid" xmlns:w16="http://schemas.microsoft.com/office/word/2018/wordml" xmlns:w16sdtdh="http://schemas.microsoft.com/office/word/2020/wordml/sdtdatahash" xmlns:w16se="http://schemas.microsoft.com/office/word/2015/wordml/symex" xmlns:wpg="http://schemas.microsoft.com/office/word/2010/wordprocessingGroup" xmlns:wpi="http://schemas.microsoft.com/office/word/2010/wordprocessingInk" xmlns:wne="http://schemas.microsoft.com/office/word/2006/wordml" xmlns:wps="http://schemas.microsoft.com/office/word/2010/wordprocessingShape" mc:Ignorable="w14 w15 w16se w16cid w16 w16cex w16sdtdh wp14">
+<w:document xmlns:wpc="http://schemas.microsoft.com/office/word/2010/wordprocessingCanvas" xmlns:cx="http://schemas.microsoft.com/office/drawing/2014/chartex" xmlns:cx1="http://schemas.microsoft.com/office/drawing/2015/9/8/chartex" xmlns:cx2="http://schemas.microsoft.com/office/drawing/2015/10/21/chartex" xmlns:cx3="http://schemas.microsoft.com/office/drawing/2016/5/9/chartex" xmlns:cx4="http://schemas.microsoft.com/office/drawing/2016/5/10/chartex" xmlns:cx5="http://schemas.microsoft.com/office/drawing/2016/5/11/chartex" xmlns:cx6="http://schemas.microsoft.com/office/drawing/2016/5/12/chartex" xmlns:cx7="http://schemas.microsoft.com/office/drawing/2016/5/13/chartex" xmlns:cx8="http://schemas.microsoft.com/office/drawing/2016/5/14/chartex" xmlns:mc="http://schemas.openxmlformats.org/markup-compatibility/2006" xmlns:aink="http://schemas.microsoft.com/office/drawing/2016/ink" xmlns:am3d="http://schemas.microsoft.com/office/drawing/2017/model3d" xmlns:o="urn:schemas-microsoft-com:office:office" xmlns:oel="http://schemas.microsoft.com/office/2019/extlst" xmlns:r="http://schemas.openxmlformats.org/officeDocument/2006/relationships" xmlns:m="http://schemas.openxmlformats.org/officeDocument/2006/math" xmlns:v="urn:schemas-microsoft-com:vml" xmlns:wp14="http://schemas.microsoft.com/office/word/2010/wordprocessingDrawing" xmlns:wp="http://schemas.openxmlformats.org/drawingml/2006/wordprocessingDrawing" xmlns:w10="urn:schemas-microsoft-com:office:word" xmlns:w="http://schemas.openxmlformats.org/wordprocessingml/2006/main" xmlns:w14="http://schemas.microsoft.com/office/word/2010/wordml" xmlns:w15="http://schemas.microsoft.com/office/word/2012/wordml" xmlns:w16cex="http://schemas.microsoft.com/office/word/2018/wordml/cex" xmlns:w16cid="http://schemas.microsoft.com/office/word/2016/wordml/cid" xmlns:w16="http://schemas.microsoft.com/office/word/2018/wordml" xmlns:w16du="http://schemas.microsoft.com/office/word/2023/wordml/word16du" xmlns:w16sdtdh="http://schemas.microsoft.com/office/word/2020/wordml/sdtdatahash" xmlns:w16se="http://schemas.microsoft.com/office/word/2015/wordml/symex" xmlns:wpg="http://schemas.microsoft.com/office/word/2010/wordprocessingGroup" xmlns:wpi="http://schemas.microsoft.com/office/word/2010/wordprocessingInk" xmlns:wne="http://schemas.microsoft.com/office/word/2006/wordml" xmlns:wps="http://schemas.microsoft.com/office/word/2010/wordprocessingShape" mc:Ignorable="w14 w15 w16se w16cid w16 w16cex w16sdtdh w16du wp14">
   <w:body>
     <w:p>
       <w:pPr>
@@ -55,7 +55,10 @@
       </w:pPr>
       <w:r>
         <w:lastRenderedPageBreak/>
-        <w:t>Heading 1</w:t>
+        <w:t>Heading</w:t>
+      </w:r>
+      <w:r>
+        <w:t xml:space="preserve"> 1</w:t>
       </w:r>
     </w:p>
     <w:p>
@@ -217,7 +220,7 @@
 </file>
 
 <file path=word/endnotes.xml><?xml version="1.0" encoding="utf-8"?>
-<w:endnotes xmlns:wpc="http://schemas.microsoft.com/office/word/2010/wordprocessingCanvas" xmlns:cx="http://schemas.microsoft.com/office/drawing/2014/chartex" xmlns:cx1="http://schemas.microsoft.com/office/drawing/2015/9/8/chartex" xmlns:cx2="http://schemas.microsoft.com/office/drawing/2015/10/21/chartex" xmlns:cx3="http://schemas.microsoft.com/office/drawing/2016/5/9/chartex" xmlns:cx4="http://schemas.microsoft.com/office/drawing/2016/5/10/chartex" xmlns:cx5="http://schemas.microsoft.com/office/drawing/2016/5/11/chartex" xmlns:cx6="http://schemas.microsoft.com/office/drawing/2016/5/12/chartex" xmlns:cx7="http://schemas.microsoft.com/office/drawing/2016/5/13/chartex" xmlns:cx8="http://schemas.microsoft.com/office/drawing/2016/5/14/chartex" xmlns:mc="http://schemas.openxmlformats.org/markup-compatibility/2006" xmlns:aink="http://schemas.microsoft.com/office/drawing/2016/ink" xmlns:am3d="http://schemas.microsoft.com/office/drawing/2017/model3d" xmlns:o="urn:schemas-microsoft-com:office:office" xmlns:oel="http://schemas.microsoft.com/office/2019/extlst" xmlns:r="http://schemas.openxmlformats.org/officeDocument/2006/relationships" xmlns:m="http://schemas.openxmlformats.org/officeDocument/2006/math" xmlns:v="urn:schemas-microsoft-com:vml" xmlns:wp14="http://schemas.microsoft.com/office/word/2010/wordprocessingDrawing" xmlns:wp="http://schemas.openxmlformats.org/drawingml/2006/wordprocessingDrawing" xmlns:w10="urn:schemas-microsoft-com:office:word" xmlns:w="http://schemas.openxmlformats.org/wordprocessingml/2006/main" xmlns:w14="http://schemas.microsoft.com/office/word/2010/wordml" xmlns:w15="http://schemas.microsoft.com/office/word/2012/wordml" xmlns:w16cex="http://schemas.microsoft.com/office/word/2018/wordml/cex" xmlns:w16cid="http://schemas.microsoft.com/office/word/2016/wordml/cid" xmlns:w16="http://schemas.microsoft.com/office/word/2018/wordml" xmlns:w16sdtdh="http://schemas.microsoft.com/office/word/2020/wordml/sdtdatahash" xmlns:w16se="http://schemas.microsoft.com/office/word/2015/wordml/symex" xmlns:wpg="http://schemas.microsoft.com/office/word/2010/wordprocessingGroup" xmlns:wpi="http://schemas.microsoft.com/office/word/2010/wordprocessingInk" xmlns:wne="http://schemas.microsoft.com/office/word/2006/wordml" xmlns:wps="http://schemas.microsoft.com/office/word/2010/wordprocessingShape" mc:Ignorable="w14 w15 w16se w16cid w16 w16cex w16sdtdh wp14">
+<w:endnotes xmlns:wpc="http://schemas.microsoft.com/office/word/2010/wordprocessingCanvas" xmlns:cx="http://schemas.microsoft.com/office/drawing/2014/chartex" xmlns:cx1="http://schemas.microsoft.com/office/drawing/2015/9/8/chartex" xmlns:cx2="http://schemas.microsoft.com/office/drawing/2015/10/21/chartex" xmlns:cx3="http://schemas.microsoft.com/office/drawing/2016/5/9/chartex" xmlns:cx4="http://schemas.microsoft.com/office/drawing/2016/5/10/chartex" xmlns:cx5="http://schemas.microsoft.com/office/drawing/2016/5/11/chartex" xmlns:cx6="http://schemas.microsoft.com/office/drawing/2016/5/12/chartex" xmlns:cx7="http://schemas.microsoft.com/office/drawing/2016/5/13/chartex" xmlns:cx8="http://schemas.microsoft.com/office/drawing/2016/5/14/chartex" xmlns:mc="http://schemas.openxmlformats.org/markup-compatibility/2006" xmlns:aink="http://schemas.microsoft.com/office/drawing/2016/ink" xmlns:am3d="http://schemas.microsoft.com/office/drawing/2017/model3d" xmlns:o="urn:schemas-microsoft-com:office:office" xmlns:oel="http://schemas.microsoft.com/office/2019/extlst" xmlns:r="http://schemas.openxmlformats.org/officeDocument/2006/relationships" xmlns:m="http://schemas.openxmlformats.org/officeDocument/2006/math" xmlns:v="urn:schemas-microsoft-com:vml" xmlns:wp14="http://schemas.microsoft.com/office/word/2010/wordprocessingDrawing" xmlns:wp="http://schemas.openxmlformats.org/drawingml/2006/wordprocessingDrawing" xmlns:w10="urn:schemas-microsoft-com:office:word" xmlns:w="http://schemas.openxmlformats.org/wordprocessingml/2006/main" xmlns:w14="http://schemas.microsoft.com/office/word/2010/wordml" xmlns:w15="http://schemas.microsoft.com/office/word/2012/wordml" xmlns:w16cex="http://schemas.microsoft.com/office/word/2018/wordml/cex" xmlns:w16cid="http://schemas.microsoft.com/office/word/2016/wordml/cid" xmlns:w16="http://schemas.microsoft.com/office/word/2018/wordml" xmlns:w16du="http://schemas.microsoft.com/office/word/2023/wordml/word16du" xmlns:w16sdtdh="http://schemas.microsoft.com/office/word/2020/wordml/sdtdatahash" xmlns:w16se="http://schemas.microsoft.com/office/word/2015/wordml/symex" xmlns:wpg="http://schemas.microsoft.com/office/word/2010/wordprocessingGroup" xmlns:wpi="http://schemas.microsoft.com/office/word/2010/wordprocessingInk" xmlns:wne="http://schemas.microsoft.com/office/word/2006/wordml" xmlns:wps="http://schemas.microsoft.com/office/word/2010/wordprocessingShape" mc:Ignorable="w14 w15 w16se w16cid w16 w16cex w16sdtdh w16du wp14">
   <w:endnote w:type="separator" w:id="-1">
     <w:p>
       <w:r>
@@ -242,7 +245,7 @@
 </file>
 
 <file path=word/footer1.xml><?xml version="1.0" encoding="utf-8"?>
-<w:ftr xmlns:wpc="http://schemas.microsoft.com/office/word/2010/wordprocessingCanvas" xmlns:cx="http://schemas.microsoft.com/office/drawing/2014/chartex" xmlns:cx1="http://schemas.microsoft.com/office/drawing/2015/9/8/chartex" xmlns:cx2="http://schemas.microsoft.com/office/drawing/2015/10/21/chartex" xmlns:cx3="http://schemas.microsoft.com/office/drawing/2016/5/9/chartex" xmlns:cx4="http://schemas.microsoft.com/office/drawing/2016/5/10/chartex" xmlns:cx5="http://schemas.microsoft.com/office/drawing/2016/5/11/chartex" xmlns:cx6="http://schemas.microsoft.com/office/drawing/2016/5/12/chartex" xmlns:cx7="http://schemas.microsoft.com/office/drawing/2016/5/13/chartex" xmlns:cx8="http://schemas.microsoft.com/office/drawing/2016/5/14/chartex" xmlns:mc="http://schemas.openxmlformats.org/markup-compatibility/2006" xmlns:aink="http://schemas.microsoft.com/office/drawing/2016/ink" xmlns:am3d="http://schemas.microsoft.com/office/drawing/2017/model3d" xmlns:o="urn:schemas-microsoft-com:office:office" xmlns:oel="http://schemas.microsoft.com/office/2019/extlst" xmlns:r="http://schemas.openxmlformats.org/officeDocument/2006/relationships" xmlns:m="http://schemas.openxmlformats.org/officeDocument/2006/math" xmlns:v="urn:schemas-microsoft-com:vml" xmlns:wp14="http://schemas.microsoft.com/office/word/2010/wordprocessingDrawing" xmlns:wp="http://schemas.openxmlformats.org/drawingml/2006/wordprocessingDrawing" xmlns:w10="urn:schemas-microsoft-com:office:word" xmlns:w="http://schemas.openxmlformats.org/wordprocessingml/2006/main" xmlns:w14="http://schemas.microsoft.com/office/word/2010/wordml" xmlns:w15="http://schemas.microsoft.com/office/word/2012/wordml" xmlns:w16cex="http://schemas.microsoft.com/office/word/2018/wordml/cex" xmlns:w16cid="http://schemas.microsoft.com/office/word/2016/wordml/cid" xmlns:w16="http://schemas.microsoft.com/office/word/2018/wordml" xmlns:w16sdtdh="http://schemas.microsoft.com/office/word/2020/wordml/sdtdatahash" xmlns:w16se="http://schemas.microsoft.com/office/word/2015/wordml/symex" xmlns:wpg="http://schemas.microsoft.com/office/word/2010/wordprocessingGroup" xmlns:wpi="http://schemas.microsoft.com/office/word/2010/wordprocessingInk" xmlns:wne="http://schemas.microsoft.com/office/word/2006/wordml" xmlns:wps="http://schemas.microsoft.com/office/word/2010/wordprocessingShape" mc:Ignorable="w14 w15 w16se w16cid w16 w16cex w16sdtdh wp14">
+<w:ftr xmlns:wpc="http://schemas.microsoft.com/office/word/2010/wordprocessingCanvas" xmlns:cx="http://schemas.microsoft.com/office/drawing/2014/chartex" xmlns:cx1="http://schemas.microsoft.com/office/drawing/2015/9/8/chartex" xmlns:cx2="http://schemas.microsoft.com/office/drawing/2015/10/21/chartex" xmlns:cx3="http://schemas.microsoft.com/office/drawing/2016/5/9/chartex" xmlns:cx4="http://schemas.microsoft.com/office/drawing/2016/5/10/chartex" xmlns:cx5="http://schemas.microsoft.com/office/drawing/2016/5/11/chartex" xmlns:cx6="http://schemas.microsoft.com/office/drawing/2016/5/12/chartex" xmlns:cx7="http://schemas.microsoft.com/office/drawing/2016/5/13/chartex" xmlns:cx8="http://schemas.microsoft.com/office/drawing/2016/5/14/chartex" xmlns:mc="http://schemas.openxmlformats.org/markup-compatibility/2006" xmlns:aink="http://schemas.microsoft.com/office/drawing/2016/ink" xmlns:am3d="http://schemas.microsoft.com/office/drawing/2017/model3d" xmlns:o="urn:schemas-microsoft-com:office:office" xmlns:oel="http://schemas.microsoft.com/office/2019/extlst" xmlns:r="http://schemas.openxmlformats.org/officeDocument/2006/relationships" xmlns:m="http://schemas.openxmlformats.org/officeDocument/2006/math" xmlns:v="urn:schemas-microsoft-com:vml" xmlns:wp14="http://schemas.microsoft.com/office/word/2010/wordprocessingDrawing" xmlns:wp="http://schemas.openxmlformats.org/drawingml/2006/wordprocessingDrawing" xmlns:w10="urn:schemas-microsoft-com:office:word" xmlns:w="http://schemas.openxmlformats.org/wordprocessingml/2006/main" xmlns:w14="http://schemas.microsoft.com/office/word/2010/wordml" xmlns:w15="http://schemas.microsoft.com/office/word/2012/wordml" xmlns:w16cex="http://schemas.microsoft.com/office/word/2018/wordml/cex" xmlns:w16cid="http://schemas.microsoft.com/office/word/2016/wordml/cid" xmlns:w16="http://schemas.microsoft.com/office/word/2018/wordml" xmlns:w16du="http://schemas.microsoft.com/office/word/2023/wordml/word16du" xmlns:w16sdtdh="http://schemas.microsoft.com/office/word/2020/wordml/sdtdatahash" xmlns:w16se="http://schemas.microsoft.com/office/word/2015/wordml/symex" xmlns:wpg="http://schemas.microsoft.com/office/word/2010/wordprocessingGroup" xmlns:wpi="http://schemas.microsoft.com/office/word/2010/wordprocessingInk" xmlns:wne="http://schemas.microsoft.com/office/word/2006/wordml" xmlns:wps="http://schemas.microsoft.com/office/word/2010/wordprocessingShape" mc:Ignorable="w14 w15 w16se w16cid w16 w16cex w16sdtdh w16du wp14">
   <w:sdt>
     <w:sdtPr>
       <w:rPr>
@@ -295,7 +298,7 @@
 </file>
 
 <file path=word/footer2.xml><?xml version="1.0" encoding="utf-8"?>
-<w:ftr xmlns:wpc="http://schemas.microsoft.com/office/word/2010/wordprocessingCanvas" xmlns:cx="http://schemas.microsoft.com/office/drawing/2014/chartex" xmlns:cx1="http://schemas.microsoft.com/office/drawing/2015/9/8/chartex" xmlns:cx2="http://schemas.microsoft.com/office/drawing/2015/10/21/chartex" xmlns:cx3="http://schemas.microsoft.com/office/drawing/2016/5/9/chartex" xmlns:cx4="http://schemas.microsoft.com/office/drawing/2016/5/10/chartex" xmlns:cx5="http://schemas.microsoft.com/office/drawing/2016/5/11/chartex" xmlns:cx6="http://schemas.microsoft.com/office/drawing/2016/5/12/chartex" xmlns:cx7="http://schemas.microsoft.com/office/drawing/2016/5/13/chartex" xmlns:cx8="http://schemas.microsoft.com/office/drawing/2016/5/14/chartex" xmlns:mc="http://schemas.openxmlformats.org/markup-compatibility/2006" xmlns:aink="http://schemas.microsoft.com/office/drawing/2016/ink" xmlns:am3d="http://schemas.microsoft.com/office/drawing/2017/model3d" xmlns:o="urn:schemas-microsoft-com:office:office" xmlns:oel="http://schemas.microsoft.com/office/2019/extlst" xmlns:r="http://schemas.openxmlformats.org/officeDocument/2006/relationships" xmlns:m="http://schemas.openxmlformats.org/officeDocument/2006/math" xmlns:v="urn:schemas-microsoft-com:vml" xmlns:wp14="http://schemas.microsoft.com/office/word/2010/wordprocessingDrawing" xmlns:wp="http://schemas.openxmlformats.org/drawingml/2006/wordprocessingDrawing" xmlns:w10="urn:schemas-microsoft-com:office:word" xmlns:w="http://schemas.openxmlformats.org/wordprocessingml/2006/main" xmlns:w14="http://schemas.microsoft.com/office/word/2010/wordml" xmlns:w15="http://schemas.microsoft.com/office/word/2012/wordml" xmlns:w16cex="http://schemas.microsoft.com/office/word/2018/wordml/cex" xmlns:w16cid="http://schemas.microsoft.com/office/word/2016/wordml/cid" xmlns:w16="http://schemas.microsoft.com/office/word/2018/wordml" xmlns:w16sdtdh="http://schemas.microsoft.com/office/word/2020/wordml/sdtdatahash" xmlns:w16se="http://schemas.microsoft.com/office/word/2015/wordml/symex" xmlns:wpg="http://schemas.microsoft.com/office/word/2010/wordprocessingGroup" xmlns:wpi="http://schemas.microsoft.com/office/word/2010/wordprocessingInk" xmlns:wne="http://schemas.microsoft.com/office/word/2006/wordml" xmlns:wps="http://schemas.microsoft.com/office/word/2010/wordprocessingShape" mc:Ignorable="w14 w15 w16se w16cid w16 w16cex w16sdtdh wp14">
+<w:ftr xmlns:wpc="http://schemas.microsoft.com/office/word/2010/wordprocessingCanvas" xmlns:cx="http://schemas.microsoft.com/office/drawing/2014/chartex" xmlns:cx1="http://schemas.microsoft.com/office/drawing/2015/9/8/chartex" xmlns:cx2="http://schemas.microsoft.com/office/drawing/2015/10/21/chartex" xmlns:cx3="http://schemas.microsoft.com/office/drawing/2016/5/9/chartex" xmlns:cx4="http://schemas.microsoft.com/office/drawing/2016/5/10/chartex" xmlns:cx5="http://schemas.microsoft.com/office/drawing/2016/5/11/chartex" xmlns:cx6="http://schemas.microsoft.com/office/drawing/2016/5/12/chartex" xmlns:cx7="http://schemas.microsoft.com/office/drawing/2016/5/13/chartex" xmlns:cx8="http://schemas.microsoft.com/office/drawing/2016/5/14/chartex" xmlns:mc="http://schemas.openxmlformats.org/markup-compatibility/2006" xmlns:aink="http://schemas.microsoft.com/office/drawing/2016/ink" xmlns:am3d="http://schemas.microsoft.com/office/drawing/2017/model3d" xmlns:o="urn:schemas-microsoft-com:office:office" xmlns:oel="http://schemas.microsoft.com/office/2019/extlst" xmlns:r="http://schemas.openxmlformats.org/officeDocument/2006/relationships" xmlns:m="http://schemas.openxmlformats.org/officeDocument/2006/math" xmlns:v="urn:schemas-microsoft-com:vml" xmlns:wp14="http://schemas.microsoft.com/office/word/2010/wordprocessingDrawing" xmlns:wp="http://schemas.openxmlformats.org/drawingml/2006/wordprocessingDrawing" xmlns:w10="urn:schemas-microsoft-com:office:word" xmlns:w="http://schemas.openxmlformats.org/wordprocessingml/2006/main" xmlns:w14="http://schemas.microsoft.com/office/word/2010/wordml" xmlns:w15="http://schemas.microsoft.com/office/word/2012/wordml" xmlns:w16cex="http://schemas.microsoft.com/office/word/2018/wordml/cex" xmlns:w16cid="http://schemas.microsoft.com/office/word/2016/wordml/cid" xmlns:w16="http://schemas.microsoft.com/office/word/2018/wordml" xmlns:w16du="http://schemas.microsoft.com/office/word/2023/wordml/word16du" xmlns:w16sdtdh="http://schemas.microsoft.com/office/word/2020/wordml/sdtdatahash" xmlns:w16se="http://schemas.microsoft.com/office/word/2015/wordml/symex" xmlns:wpg="http://schemas.microsoft.com/office/word/2010/wordprocessingGroup" xmlns:wpi="http://schemas.microsoft.com/office/word/2010/wordprocessingInk" xmlns:wne="http://schemas.microsoft.com/office/word/2006/wordml" xmlns:wps="http://schemas.microsoft.com/office/word/2010/wordprocessingShape" mc:Ignorable="w14 w15 w16se w16cid w16 w16cex w16sdtdh w16du wp14">
   <w:p>
     <w:pPr>
       <w:pBdr>
@@ -367,7 +370,7 @@
 </file>
 
 <file path=word/footer3.xml><?xml version="1.0" encoding="utf-8"?>
-<w:ftr xmlns:wpc="http://schemas.microsoft.com/office/word/2010/wordprocessingCanvas" xmlns:cx="http://schemas.microsoft.com/office/drawing/2014/chartex" xmlns:cx1="http://schemas.microsoft.com/office/drawing/2015/9/8/chartex" xmlns:cx2="http://schemas.microsoft.com/office/drawing/2015/10/21/chartex" xmlns:cx3="http://schemas.microsoft.com/office/drawing/2016/5/9/chartex" xmlns:cx4="http://schemas.microsoft.com/office/drawing/2016/5/10/chartex" xmlns:cx5="http://schemas.microsoft.com/office/drawing/2016/5/11/chartex" xmlns:cx6="http://schemas.microsoft.com/office/drawing/2016/5/12/chartex" xmlns:cx7="http://schemas.microsoft.com/office/drawing/2016/5/13/chartex" xmlns:cx8="http://schemas.microsoft.com/office/drawing/2016/5/14/chartex" xmlns:mc="http://schemas.openxmlformats.org/markup-compatibility/2006" xmlns:aink="http://schemas.microsoft.com/office/drawing/2016/ink" xmlns:am3d="http://schemas.microsoft.com/office/drawing/2017/model3d" xmlns:o="urn:schemas-microsoft-com:office:office" xmlns:oel="http://schemas.microsoft.com/office/2019/extlst" xmlns:r="http://schemas.openxmlformats.org/officeDocument/2006/relationships" xmlns:m="http://schemas.openxmlformats.org/officeDocument/2006/math" xmlns:v="urn:schemas-microsoft-com:vml" xmlns:wp14="http://schemas.microsoft.com/office/word/2010/wordprocessingDrawing" xmlns:wp="http://schemas.openxmlformats.org/drawingml/2006/wordprocessingDrawing" xmlns:w10="urn:schemas-microsoft-com:office:word" xmlns:w="http://schemas.openxmlformats.org/wordprocessingml/2006/main" xmlns:w14="http://schemas.microsoft.com/office/word/2010/wordml" xmlns:w15="http://schemas.microsoft.com/office/word/2012/wordml" xmlns:w16cex="http://schemas.microsoft.com/office/word/2018/wordml/cex" xmlns:w16cid="http://schemas.microsoft.com/office/word/2016/wordml/cid" xmlns:w16="http://schemas.microsoft.com/office/word/2018/wordml" xmlns:w16sdtdh="http://schemas.microsoft.com/office/word/2020/wordml/sdtdatahash" xmlns:w16se="http://schemas.microsoft.com/office/word/2015/wordml/symex" xmlns:wpg="http://schemas.microsoft.com/office/word/2010/wordprocessingGroup" xmlns:wpi="http://schemas.microsoft.com/office/word/2010/wordprocessingInk" xmlns:wne="http://schemas.microsoft.com/office/word/2006/wordml" xmlns:wps="http://schemas.microsoft.com/office/word/2010/wordprocessingShape" mc:Ignorable="w14 w15 w16se w16cid w16 w16cex w16sdtdh wp14">
+<w:ftr xmlns:wpc="http://schemas.microsoft.com/office/word/2010/wordprocessingCanvas" xmlns:cx="http://schemas.microsoft.com/office/drawing/2014/chartex" xmlns:cx1="http://schemas.microsoft.com/office/drawing/2015/9/8/chartex" xmlns:cx2="http://schemas.microsoft.com/office/drawing/2015/10/21/chartex" xmlns:cx3="http://schemas.microsoft.com/office/drawing/2016/5/9/chartex" xmlns:cx4="http://schemas.microsoft.com/office/drawing/2016/5/10/chartex" xmlns:cx5="http://schemas.microsoft.com/office/drawing/2016/5/11/chartex" xmlns:cx6="http://schemas.microsoft.com/office/drawing/2016/5/12/chartex" xmlns:cx7="http://schemas.microsoft.com/office/drawing/2016/5/13/chartex" xmlns:cx8="http://schemas.microsoft.com/office/drawing/2016/5/14/chartex" xmlns:mc="http://schemas.openxmlformats.org/markup-compatibility/2006" xmlns:aink="http://schemas.microsoft.com/office/drawing/2016/ink" xmlns:am3d="http://schemas.microsoft.com/office/drawing/2017/model3d" xmlns:o="urn:schemas-microsoft-com:office:office" xmlns:oel="http://schemas.microsoft.com/office/2019/extlst" xmlns:r="http://schemas.openxmlformats.org/officeDocument/2006/relationships" xmlns:m="http://schemas.openxmlformats.org/officeDocument/2006/math" xmlns:v="urn:schemas-microsoft-com:vml" xmlns:wp14="http://schemas.microsoft.com/office/word/2010/wordprocessingDrawing" xmlns:wp="http://schemas.openxmlformats.org/drawingml/2006/wordprocessingDrawing" xmlns:w10="urn:schemas-microsoft-com:office:word" xmlns:w="http://schemas.openxmlformats.org/wordprocessingml/2006/main" xmlns:w14="http://schemas.microsoft.com/office/word/2010/wordml" xmlns:w15="http://schemas.microsoft.com/office/word/2012/wordml" xmlns:w16cex="http://schemas.microsoft.com/office/word/2018/wordml/cex" xmlns:w16cid="http://schemas.microsoft.com/office/word/2016/wordml/cid" xmlns:w16="http://schemas.microsoft.com/office/word/2018/wordml" xmlns:w16du="http://schemas.microsoft.com/office/word/2023/wordml/word16du" xmlns:w16sdtdh="http://schemas.microsoft.com/office/word/2020/wordml/sdtdatahash" xmlns:w16se="http://schemas.microsoft.com/office/word/2015/wordml/symex" xmlns:wpg="http://schemas.microsoft.com/office/word/2010/wordprocessingGroup" xmlns:wpi="http://schemas.microsoft.com/office/word/2010/wordprocessingInk" xmlns:wne="http://schemas.microsoft.com/office/word/2006/wordml" xmlns:wps="http://schemas.microsoft.com/office/word/2010/wordprocessingShape" mc:Ignorable="w14 w15 w16se w16cid w16 w16cex w16sdtdh w16du wp14">
   <w:p>
     <w:pPr>
       <w:pStyle w:val="Footer"/>
@@ -377,7 +380,7 @@
 </file>
 
 <file path=word/footnotes.xml><?xml version="1.0" encoding="utf-8"?>
-<w:footnotes xmlns:wpc="http://schemas.microsoft.com/office/word/2010/wordprocessingCanvas" xmlns:cx="http://schemas.microsoft.com/office/drawing/2014/chartex" xmlns:cx1="http://schemas.microsoft.com/office/drawing/2015/9/8/chartex" xmlns:cx2="http://schemas.microsoft.com/office/drawing/2015/10/21/chartex" xmlns:cx3="http://schemas.microsoft.com/office/drawing/2016/5/9/chartex" xmlns:cx4="http://schemas.microsoft.com/office/drawing/2016/5/10/chartex" xmlns:cx5="http://schemas.microsoft.com/office/drawing/2016/5/11/chartex" xmlns:cx6="http://schemas.microsoft.com/office/drawing/2016/5/12/chartex" xmlns:cx7="http://schemas.microsoft.com/office/drawing/2016/5/13/chartex" xmlns:cx8="http://schemas.microsoft.com/office/drawing/2016/5/14/chartex" xmlns:mc="http://schemas.openxmlformats.org/markup-compatibility/2006" xmlns:aink="http://schemas.microsoft.com/office/drawing/2016/ink" xmlns:am3d="http://schemas.microsoft.com/office/drawing/2017/model3d" xmlns:o="urn:schemas-microsoft-com:office:office" xmlns:oel="http://schemas.microsoft.com/office/2019/extlst" xmlns:r="http://schemas.openxmlformats.org/officeDocument/2006/relationships" xmlns:m="http://schemas.openxmlformats.org/officeDocument/2006/math" xmlns:v="urn:schemas-microsoft-com:vml" xmlns:wp14="http://schemas.microsoft.com/office/word/2010/wordprocessingDrawing" xmlns:wp="http://schemas.openxmlformats.org/drawingml/2006/wordprocessingDrawing" xmlns:w10="urn:schemas-microsoft-com:office:word" xmlns:w="http://schemas.openxmlformats.org/wordprocessingml/2006/main" xmlns:w14="http://schemas.microsoft.com/office/word/2010/wordml" xmlns:w15="http://schemas.microsoft.com/office/word/2012/wordml" xmlns:w16cex="http://schemas.microsoft.com/office/word/2018/wordml/cex" xmlns:w16cid="http://schemas.microsoft.com/office/word/2016/wordml/cid" xmlns:w16="http://schemas.microsoft.com/office/word/2018/wordml" xmlns:w16sdtdh="http://schemas.microsoft.com/office/word/2020/wordml/sdtdatahash" xmlns:w16se="http://schemas.microsoft.com/office/word/2015/wordml/symex" xmlns:wpg="http://schemas.microsoft.com/office/word/2010/wordprocessingGroup" xmlns:wpi="http://schemas.microsoft.com/office/word/2010/wordprocessingInk" xmlns:wne="http://schemas.microsoft.com/office/word/2006/wordml" xmlns:wps="http://schemas.microsoft.com/office/word/2010/wordprocessingShape" mc:Ignorable="w14 w15 w16se w16cid w16 w16cex w16sdtdh wp14">
+<w:footnotes xmlns:wpc="http://schemas.microsoft.com/office/word/2010/wordprocessingCanvas" xmlns:cx="http://schemas.microsoft.com/office/drawing/2014/chartex" xmlns:cx1="http://schemas.microsoft.com/office/drawing/2015/9/8/chartex" xmlns:cx2="http://schemas.microsoft.com/office/drawing/2015/10/21/chartex" xmlns:cx3="http://schemas.microsoft.com/office/drawing/2016/5/9/chartex" xmlns:cx4="http://schemas.microsoft.com/office/drawing/2016/5/10/chartex" xmlns:cx5="http://schemas.microsoft.com/office/drawing/2016/5/11/chartex" xmlns:cx6="http://schemas.microsoft.com/office/drawing/2016/5/12/chartex" xmlns:cx7="http://schemas.microsoft.com/office/drawing/2016/5/13/chartex" xmlns:cx8="http://schemas.microsoft.com/office/drawing/2016/5/14/chartex" xmlns:mc="http://schemas.openxmlformats.org/markup-compatibility/2006" xmlns:aink="http://schemas.microsoft.com/office/drawing/2016/ink" xmlns:am3d="http://schemas.microsoft.com/office/drawing/2017/model3d" xmlns:o="urn:schemas-microsoft-com:office:office" xmlns:oel="http://schemas.microsoft.com/office/2019/extlst" xmlns:r="http://schemas.openxmlformats.org/officeDocument/2006/relationships" xmlns:m="http://schemas.openxmlformats.org/officeDocument/2006/math" xmlns:v="urn:schemas-microsoft-com:vml" xmlns:wp14="http://schemas.microsoft.com/office/word/2010/wordprocessingDrawing" xmlns:wp="http://schemas.openxmlformats.org/drawingml/2006/wordprocessingDrawing" xmlns:w10="urn:schemas-microsoft-com:office:word" xmlns:w="http://schemas.openxmlformats.org/wordprocessingml/2006/main" xmlns:w14="http://schemas.microsoft.com/office/word/2010/wordml" xmlns:w15="http://schemas.microsoft.com/office/word/2012/wordml" xmlns:w16cex="http://schemas.microsoft.com/office/word/2018/wordml/cex" xmlns:w16cid="http://schemas.microsoft.com/office/word/2016/wordml/cid" xmlns:w16="http://schemas.microsoft.com/office/word/2018/wordml" xmlns:w16du="http://schemas.microsoft.com/office/word/2023/wordml/word16du" xmlns:w16sdtdh="http://schemas.microsoft.com/office/word/2020/wordml/sdtdatahash" xmlns:w16se="http://schemas.microsoft.com/office/word/2015/wordml/symex" xmlns:wpg="http://schemas.microsoft.com/office/word/2010/wordprocessingGroup" xmlns:wpi="http://schemas.microsoft.com/office/word/2010/wordprocessingInk" xmlns:wne="http://schemas.microsoft.com/office/word/2006/wordml" xmlns:wps="http://schemas.microsoft.com/office/word/2010/wordprocessingShape" mc:Ignorable="w14 w15 w16se w16cid w16 w16cex w16sdtdh w16du wp14">
   <w:footnote w:type="separator" w:id="-1">
     <w:p>
       <w:r>
@@ -402,7 +405,7 @@
 </file>
 
 <file path=word/header1.xml><?xml version="1.0" encoding="utf-8"?>
-<w:hdr xmlns:wpc="http://schemas.microsoft.com/office/word/2010/wordprocessingCanvas" xmlns:cx="http://schemas.microsoft.com/office/drawing/2014/chartex" xmlns:cx1="http://schemas.microsoft.com/office/drawing/2015/9/8/chartex" xmlns:cx2="http://schemas.microsoft.com/office/drawing/2015/10/21/chartex" xmlns:cx3="http://schemas.microsoft.com/office/drawing/2016/5/9/chartex" xmlns:cx4="http://schemas.microsoft.com/office/drawing/2016/5/10/chartex" xmlns:cx5="http://schemas.microsoft.com/office/drawing/2016/5/11/chartex" xmlns:cx6="http://schemas.microsoft.com/office/drawing/2016/5/12/chartex" xmlns:cx7="http://schemas.microsoft.com/office/drawing/2016/5/13/chartex" xmlns:cx8="http://schemas.microsoft.com/office/drawing/2016/5/14/chartex" xmlns:mc="http://schemas.openxmlformats.org/markup-compatibility/2006" xmlns:aink="http://schemas.microsoft.com/office/drawing/2016/ink" xmlns:am3d="http://schemas.microsoft.com/office/drawing/2017/model3d" xmlns:o="urn:schemas-microsoft-com:office:office" xmlns:oel="http://schemas.microsoft.com/office/2019/extlst" xmlns:r="http://schemas.openxmlformats.org/officeDocument/2006/relationships" xmlns:m="http://schemas.openxmlformats.org/officeDocument/2006/math" xmlns:v="urn:schemas-microsoft-com:vml" xmlns:wp14="http://schemas.microsoft.com/office/word/2010/wordprocessingDrawing" xmlns:wp="http://schemas.openxmlformats.org/drawingml/2006/wordprocessingDrawing" xmlns:w10="urn:schemas-microsoft-com:office:word" xmlns:w="http://schemas.openxmlformats.org/wordprocessingml/2006/main" xmlns:w14="http://schemas.microsoft.com/office/word/2010/wordml" xmlns:w15="http://schemas.microsoft.com/office/word/2012/wordml" xmlns:w16cex="http://schemas.microsoft.com/office/word/2018/wordml/cex" xmlns:w16cid="http://schemas.microsoft.com/office/word/2016/wordml/cid" xmlns:w16="http://schemas.microsoft.com/office/word/2018/wordml" xmlns:w16sdtdh="http://schemas.microsoft.com/office/word/2020/wordml/sdtdatahash" xmlns:w16se="http://schemas.microsoft.com/office/word/2015/wordml/symex" xmlns:wpg="http://schemas.microsoft.com/office/word/2010/wordprocessingGroup" xmlns:wpi="http://schemas.microsoft.com/office/word/2010/wordprocessingInk" xmlns:wne="http://schemas.microsoft.com/office/word/2006/wordml" xmlns:wps="http://schemas.microsoft.com/office/word/2010/wordprocessingShape" mc:Ignorable="w14 w15 w16se w16cid w16 w16cex w16sdtdh wp14">
+<w:hdr xmlns:wpc="http://schemas.microsoft.com/office/word/2010/wordprocessingCanvas" xmlns:cx="http://schemas.microsoft.com/office/drawing/2014/chartex" xmlns:cx1="http://schemas.microsoft.com/office/drawing/2015/9/8/chartex" xmlns:cx2="http://schemas.microsoft.com/office/drawing/2015/10/21/chartex" xmlns:cx3="http://schemas.microsoft.com/office/drawing/2016/5/9/chartex" xmlns:cx4="http://schemas.microsoft.com/office/drawing/2016/5/10/chartex" xmlns:cx5="http://schemas.microsoft.com/office/drawing/2016/5/11/chartex" xmlns:cx6="http://schemas.microsoft.com/office/drawing/2016/5/12/chartex" xmlns:cx7="http://schemas.microsoft.com/office/drawing/2016/5/13/chartex" xmlns:cx8="http://schemas.microsoft.com/office/drawing/2016/5/14/chartex" xmlns:mc="http://schemas.openxmlformats.org/markup-compatibility/2006" xmlns:aink="http://schemas.microsoft.com/office/drawing/2016/ink" xmlns:am3d="http://schemas.microsoft.com/office/drawing/2017/model3d" xmlns:o="urn:schemas-microsoft-com:office:office" xmlns:oel="http://schemas.microsoft.com/office/2019/extlst" xmlns:r="http://schemas.openxmlformats.org/officeDocument/2006/relationships" xmlns:m="http://schemas.openxmlformats.org/officeDocument/2006/math" xmlns:v="urn:schemas-microsoft-com:vml" xmlns:wp14="http://schemas.microsoft.com/office/word/2010/wordprocessingDrawing" xmlns:wp="http://schemas.openxmlformats.org/drawingml/2006/wordprocessingDrawing" xmlns:w10="urn:schemas-microsoft-com:office:word" xmlns:w="http://schemas.openxmlformats.org/wordprocessingml/2006/main" xmlns:w14="http://schemas.microsoft.com/office/word/2010/wordml" xmlns:w15="http://schemas.microsoft.com/office/word/2012/wordml" xmlns:w16cex="http://schemas.microsoft.com/office/word/2018/wordml/cex" xmlns:w16cid="http://schemas.microsoft.com/office/word/2016/wordml/cid" xmlns:w16="http://schemas.microsoft.com/office/word/2018/wordml" xmlns:w16du="http://schemas.microsoft.com/office/word/2023/wordml/word16du" xmlns:w16sdtdh="http://schemas.microsoft.com/office/word/2020/wordml/sdtdatahash" xmlns:w16se="http://schemas.microsoft.com/office/word/2015/wordml/symex" xmlns:wpg="http://schemas.microsoft.com/office/word/2010/wordprocessingGroup" xmlns:wpi="http://schemas.microsoft.com/office/word/2010/wordprocessingInk" xmlns:wne="http://schemas.microsoft.com/office/word/2006/wordml" xmlns:wps="http://schemas.microsoft.com/office/word/2010/wordprocessingShape" mc:Ignorable="w14 w15 w16se w16cid w16 w16cex w16sdtdh w16du wp14">
   <w:p>
     <w:pPr>
       <w:pStyle w:val="Header"/>
@@ -412,7 +415,7 @@
 </file>
 
 <file path=word/header2.xml><?xml version="1.0" encoding="utf-8"?>
-<w:hdr xmlns:wpc="http://schemas.microsoft.com/office/word/2010/wordprocessingCanvas" xmlns:cx="http://schemas.microsoft.com/office/drawing/2014/chartex" xmlns:cx1="http://schemas.microsoft.com/office/drawing/2015/9/8/chartex" xmlns:cx2="http://schemas.microsoft.com/office/drawing/2015/10/21/chartex" xmlns:cx3="http://schemas.microsoft.com/office/drawing/2016/5/9/chartex" xmlns:cx4="http://schemas.microsoft.com/office/drawing/2016/5/10/chartex" xmlns:cx5="http://schemas.microsoft.com/office/drawing/2016/5/11/chartex" xmlns:cx6="http://schemas.microsoft.com/office/drawing/2016/5/12/chartex" xmlns:cx7="http://schemas.microsoft.com/office/drawing/2016/5/13/chartex" xmlns:cx8="http://schemas.microsoft.com/office/drawing/2016/5/14/chartex" xmlns:mc="http://schemas.openxmlformats.org/markup-compatibility/2006" xmlns:aink="http://schemas.microsoft.com/office/drawing/2016/ink" xmlns:am3d="http://schemas.microsoft.com/office/drawing/2017/model3d" xmlns:o="urn:schemas-microsoft-com:office:office" xmlns:oel="http://schemas.microsoft.com/office/2019/extlst" xmlns:r="http://schemas.openxmlformats.org/officeDocument/2006/relationships" xmlns:m="http://schemas.openxmlformats.org/officeDocument/2006/math" xmlns:v="urn:schemas-microsoft-com:vml" xmlns:wp14="http://schemas.microsoft.com/office/word/2010/wordprocessingDrawing" xmlns:wp="http://schemas.openxmlformats.org/drawingml/2006/wordprocessingDrawing" xmlns:w10="urn:schemas-microsoft-com:office:word" xmlns:w="http://schemas.openxmlformats.org/wordprocessingml/2006/main" xmlns:w14="http://schemas.microsoft.com/office/word/2010/wordml" xmlns:w15="http://schemas.microsoft.com/office/word/2012/wordml" xmlns:w16cex="http://schemas.microsoft.com/office/word/2018/wordml/cex" xmlns:w16cid="http://schemas.microsoft.com/office/word/2016/wordml/cid" xmlns:w16="http://schemas.microsoft.com/office/word/2018/wordml" xmlns:w16sdtdh="http://schemas.microsoft.com/office/word/2020/wordml/sdtdatahash" xmlns:w16se="http://schemas.microsoft.com/office/word/2015/wordml/symex" xmlns:wpg="http://schemas.microsoft.com/office/word/2010/wordprocessingGroup" xmlns:wpi="http://schemas.microsoft.com/office/word/2010/wordprocessingInk" xmlns:wne="http://schemas.microsoft.com/office/word/2006/wordml" xmlns:wps="http://schemas.microsoft.com/office/word/2010/wordprocessingShape" mc:Ignorable="w14 w15 w16se w16cid w16 w16cex w16sdtdh wp14">
+<w:hdr xmlns:wpc="http://schemas.microsoft.com/office/word/2010/wordprocessingCanvas" xmlns:cx="http://schemas.microsoft.com/office/drawing/2014/chartex" xmlns:cx1="http://schemas.microsoft.com/office/drawing/2015/9/8/chartex" xmlns:cx2="http://schemas.microsoft.com/office/drawing/2015/10/21/chartex" xmlns:cx3="http://schemas.microsoft.com/office/drawing/2016/5/9/chartex" xmlns:cx4="http://schemas.microsoft.com/office/drawing/2016/5/10/chartex" xmlns:cx5="http://schemas.microsoft.com/office/drawing/2016/5/11/chartex" xmlns:cx6="http://schemas.microsoft.com/office/drawing/2016/5/12/chartex" xmlns:cx7="http://schemas.microsoft.com/office/drawing/2016/5/13/chartex" xmlns:cx8="http://schemas.microsoft.com/office/drawing/2016/5/14/chartex" xmlns:mc="http://schemas.openxmlformats.org/markup-compatibility/2006" xmlns:aink="http://schemas.microsoft.com/office/drawing/2016/ink" xmlns:am3d="http://schemas.microsoft.com/office/drawing/2017/model3d" xmlns:o="urn:schemas-microsoft-com:office:office" xmlns:oel="http://schemas.microsoft.com/office/2019/extlst" xmlns:r="http://schemas.openxmlformats.org/officeDocument/2006/relationships" xmlns:m="http://schemas.openxmlformats.org/officeDocument/2006/math" xmlns:v="urn:schemas-microsoft-com:vml" xmlns:wp14="http://schemas.microsoft.com/office/word/2010/wordprocessingDrawing" xmlns:wp="http://schemas.openxmlformats.org/drawingml/2006/wordprocessingDrawing" xmlns:w10="urn:schemas-microsoft-com:office:word" xmlns:w="http://schemas.openxmlformats.org/wordprocessingml/2006/main" xmlns:w14="http://schemas.microsoft.com/office/word/2010/wordml" xmlns:w15="http://schemas.microsoft.com/office/word/2012/wordml" xmlns:w16cex="http://schemas.microsoft.com/office/word/2018/wordml/cex" xmlns:w16cid="http://schemas.microsoft.com/office/word/2016/wordml/cid" xmlns:w16="http://schemas.microsoft.com/office/word/2018/wordml" xmlns:w16du="http://schemas.microsoft.com/office/word/2023/wordml/word16du" xmlns:w16sdtdh="http://schemas.microsoft.com/office/word/2020/wordml/sdtdatahash" xmlns:w16se="http://schemas.microsoft.com/office/word/2015/wordml/symex" xmlns:wpg="http://schemas.microsoft.com/office/word/2010/wordprocessingGroup" xmlns:wpi="http://schemas.microsoft.com/office/word/2010/wordprocessingInk" xmlns:wne="http://schemas.microsoft.com/office/word/2006/wordml" xmlns:wps="http://schemas.microsoft.com/office/word/2010/wordprocessingShape" mc:Ignorable="w14 w15 w16se w16cid w16 w16cex w16sdtdh w16du wp14">
   <w:p>
     <w:pPr>
       <w:pStyle w:val="Header"/>
@@ -422,7 +425,7 @@
 </file>
 
 <file path=word/header3.xml><?xml version="1.0" encoding="utf-8"?>
-<w:hdr xmlns:wpc="http://schemas.microsoft.com/office/word/2010/wordprocessingCanvas" xmlns:cx="http://schemas.microsoft.com/office/drawing/2014/chartex" xmlns:cx1="http://schemas.microsoft.com/office/drawing/2015/9/8/chartex" xmlns:cx2="http://schemas.microsoft.com/office/drawing/2015/10/21/chartex" xmlns:cx3="http://schemas.microsoft.com/office/drawing/2016/5/9/chartex" xmlns:cx4="http://schemas.microsoft.com/office/drawing/2016/5/10/chartex" xmlns:cx5="http://schemas.microsoft.com/office/drawing/2016/5/11/chartex" xmlns:cx6="http://schemas.microsoft.com/office/drawing/2016/5/12/chartex" xmlns:cx7="http://schemas.microsoft.com/office/drawing/2016/5/13/chartex" xmlns:cx8="http://schemas.microsoft.com/office/drawing/2016/5/14/chartex" xmlns:mc="http://schemas.openxmlformats.org/markup-compatibility/2006" xmlns:aink="http://schemas.microsoft.com/office/drawing/2016/ink" xmlns:am3d="http://schemas.microsoft.com/office/drawing/2017/model3d" xmlns:o="urn:schemas-microsoft-com:office:office" xmlns:oel="http://schemas.microsoft.com/office/2019/extlst" xmlns:r="http://schemas.openxmlformats.org/officeDocument/2006/relationships" xmlns:m="http://schemas.openxmlformats.org/officeDocument/2006/math" xmlns:v="urn:schemas-microsoft-com:vml" xmlns:wp14="http://schemas.microsoft.com/office/word/2010/wordprocessingDrawing" xmlns:wp="http://schemas.openxmlformats.org/drawingml/2006/wordprocessingDrawing" xmlns:w10="urn:schemas-microsoft-com:office:word" xmlns:w="http://schemas.openxmlformats.org/wordprocessingml/2006/main" xmlns:w14="http://schemas.microsoft.com/office/word/2010/wordml" xmlns:w15="http://schemas.microsoft.com/office/word/2012/wordml" xmlns:w16cex="http://schemas.microsoft.com/office/word/2018/wordml/cex" xmlns:w16cid="http://schemas.microsoft.com/office/word/2016/wordml/cid" xmlns:w16="http://schemas.microsoft.com/office/word/2018/wordml" xmlns:w16sdtdh="http://schemas.microsoft.com/office/word/2020/wordml/sdtdatahash" xmlns:w16se="http://schemas.microsoft.com/office/word/2015/wordml/symex" xmlns:wpg="http://schemas.microsoft.com/office/word/2010/wordprocessingGroup" xmlns:wpi="http://schemas.microsoft.com/office/word/2010/wordprocessingInk" xmlns:wne="http://schemas.microsoft.com/office/word/2006/wordml" xmlns:wps="http://schemas.microsoft.com/office/word/2010/wordprocessingShape" mc:Ignorable="w14 w15 w16se w16cid w16 w16cex w16sdtdh wp14">
+<w:hdr xmlns:wpc="http://schemas.microsoft.com/office/word/2010/wordprocessingCanvas" xmlns:cx="http://schemas.microsoft.com/office/drawing/2014/chartex" xmlns:cx1="http://schemas.microsoft.com/office/drawing/2015/9/8/chartex" xmlns:cx2="http://schemas.microsoft.com/office/drawing/2015/10/21/chartex" xmlns:cx3="http://schemas.microsoft.com/office/drawing/2016/5/9/chartex" xmlns:cx4="http://schemas.microsoft.com/office/drawing/2016/5/10/chartex" xmlns:cx5="http://schemas.microsoft.com/office/drawing/2016/5/11/chartex" xmlns:cx6="http://schemas.microsoft.com/office/drawing/2016/5/12/chartex" xmlns:cx7="http://schemas.microsoft.com/office/drawing/2016/5/13/chartex" xmlns:cx8="http://schemas.microsoft.com/office/drawing/2016/5/14/chartex" xmlns:mc="http://schemas.openxmlformats.org/markup-compatibility/2006" xmlns:aink="http://schemas.microsoft.com/office/drawing/2016/ink" xmlns:am3d="http://schemas.microsoft.com/office/drawing/2017/model3d" xmlns:o="urn:schemas-microsoft-com:office:office" xmlns:oel="http://schemas.microsoft.com/office/2019/extlst" xmlns:r="http://schemas.openxmlformats.org/officeDocument/2006/relationships" xmlns:m="http://schemas.openxmlformats.org/officeDocument/2006/math" xmlns:v="urn:schemas-microsoft-com:vml" xmlns:wp14="http://schemas.microsoft.com/office/word/2010/wordprocessingDrawing" xmlns:wp="http://schemas.openxmlformats.org/drawingml/2006/wordprocessingDrawing" xmlns:w10="urn:schemas-microsoft-com:office:word" xmlns:w="http://schemas.openxmlformats.org/wordprocessingml/2006/main" xmlns:w14="http://schemas.microsoft.com/office/word/2010/wordml" xmlns:w15="http://schemas.microsoft.com/office/word/2012/wordml" xmlns:w16cex="http://schemas.microsoft.com/office/word/2018/wordml/cex" xmlns:w16cid="http://schemas.microsoft.com/office/word/2016/wordml/cid" xmlns:w16="http://schemas.microsoft.com/office/word/2018/wordml" xmlns:w16du="http://schemas.microsoft.com/office/word/2023/wordml/word16du" xmlns:w16sdtdh="http://schemas.microsoft.com/office/word/2020/wordml/sdtdatahash" xmlns:w16se="http://schemas.microsoft.com/office/word/2015/wordml/symex" xmlns:wpg="http://schemas.microsoft.com/office/word/2010/wordprocessingGroup" xmlns:wpi="http://schemas.microsoft.com/office/word/2010/wordprocessingInk" xmlns:wne="http://schemas.microsoft.com/office/word/2006/wordml" xmlns:wps="http://schemas.microsoft.com/office/word/2010/wordprocessingShape" mc:Ignorable="w14 w15 w16se w16cid w16 w16cex w16sdtdh w16du wp14">
   <w:p>
     <w:pPr>
       <w:pStyle w:val="Header"/>
@@ -432,7 +435,7 @@
 </file>
 
 <file path=word/numbering.xml><?xml version="1.0" encoding="utf-8"?>
-<w:numbering xmlns:wpc="http://schemas.microsoft.com/office/word/2010/wordprocessingCanvas" xmlns:cx="http://schemas.microsoft.com/office/drawing/2014/chartex" xmlns:cx1="http://schemas.microsoft.com/office/drawing/2015/9/8/chartex" xmlns:cx2="http://schemas.microsoft.com/office/drawing/2015/10/21/chartex" xmlns:cx3="http://schemas.microsoft.com/office/drawing/2016/5/9/chartex" xmlns:cx4="http://schemas.microsoft.com/office/drawing/2016/5/10/chartex" xmlns:cx5="http://schemas.microsoft.com/office/drawing/2016/5/11/chartex" xmlns:cx6="http://schemas.microsoft.com/office/drawing/2016/5/12/chartex" xmlns:cx7="http://schemas.microsoft.com/office/drawing/2016/5/13/chartex" xmlns:cx8="http://schemas.microsoft.com/office/drawing/2016/5/14/chartex" xmlns:mc="http://schemas.openxmlformats.org/markup-compatibility/2006" xmlns:aink="http://schemas.microsoft.com/office/drawing/2016/ink" xmlns:am3d="http://schemas.microsoft.com/office/drawing/2017/model3d" xmlns:o="urn:schemas-microsoft-com:office:office" xmlns:oel="http://schemas.microsoft.com/office/2019/extlst" xmlns:r="http://schemas.openxmlformats.org/officeDocument/2006/relationships" xmlns:m="http://schemas.openxmlformats.org/officeDocument/2006/math" xmlns:v="urn:schemas-microsoft-com:vml" xmlns:wp14="http://schemas.microsoft.com/office/word/2010/wordprocessingDrawing" xmlns:wp="http://schemas.openxmlformats.org/drawingml/2006/wordprocessingDrawing" xmlns:w10="urn:schemas-microsoft-com:office:word" xmlns:w="http://schemas.openxmlformats.org/wordprocessingml/2006/main" xmlns:w14="http://schemas.microsoft.com/office/word/2010/wordml" xmlns:w15="http://schemas.microsoft.com/office/word/2012/wordml" xmlns:w16cex="http://schemas.microsoft.com/office/word/2018/wordml/cex" xmlns:w16cid="http://schemas.microsoft.com/office/word/2016/wordml/cid" xmlns:w16="http://schemas.microsoft.com/office/word/2018/wordml" xmlns:w16sdtdh="http://schemas.microsoft.com/office/word/2020/wordml/sdtdatahash" xmlns:w16se="http://schemas.microsoft.com/office/word/2015/wordml/symex" xmlns:wpg="http://schemas.microsoft.com/office/word/2010/wordprocessingGroup" xmlns:wpi="http://schemas.microsoft.com/office/word/2010/wordprocessingInk" xmlns:wne="http://schemas.microsoft.com/office/word/2006/wordml" xmlns:wps="http://schemas.microsoft.com/office/word/2010/wordprocessingShape" mc:Ignorable="w14 w15 w16se w16cid w16 w16cex w16sdtdh wp14">
+<w:numbering xmlns:wpc="http://schemas.microsoft.com/office/word/2010/wordprocessingCanvas" xmlns:cx="http://schemas.microsoft.com/office/drawing/2014/chartex" xmlns:cx1="http://schemas.microsoft.com/office/drawing/2015/9/8/chartex" xmlns:cx2="http://schemas.microsoft.com/office/drawing/2015/10/21/chartex" xmlns:cx3="http://schemas.microsoft.com/office/drawing/2016/5/9/chartex" xmlns:cx4="http://schemas.microsoft.com/office/drawing/2016/5/10/chartex" xmlns:cx5="http://schemas.microsoft.com/office/drawing/2016/5/11/chartex" xmlns:cx6="http://schemas.microsoft.com/office/drawing/2016/5/12/chartex" xmlns:cx7="http://schemas.microsoft.com/office/drawing/2016/5/13/chartex" xmlns:cx8="http://schemas.microsoft.com/office/drawing/2016/5/14/chartex" xmlns:mc="http://schemas.openxmlformats.org/markup-compatibility/2006" xmlns:aink="http://schemas.microsoft.com/office/drawing/2016/ink" xmlns:am3d="http://schemas.microsoft.com/office/drawing/2017/model3d" xmlns:o="urn:schemas-microsoft-com:office:office" xmlns:oel="http://schemas.microsoft.com/office/2019/extlst" xmlns:r="http://schemas.openxmlformats.org/officeDocument/2006/relationships" xmlns:m="http://schemas.openxmlformats.org/officeDocument/2006/math" xmlns:v="urn:schemas-microsoft-com:vml" xmlns:wp14="http://schemas.microsoft.com/office/word/2010/wordprocessingDrawing" xmlns:wp="http://schemas.openxmlformats.org/drawingml/2006/wordprocessingDrawing" xmlns:w10="urn:schemas-microsoft-com:office:word" xmlns:w="http://schemas.openxmlformats.org/wordprocessingml/2006/main" xmlns:w14="http://schemas.microsoft.com/office/word/2010/wordml" xmlns:w15="http://schemas.microsoft.com/office/word/2012/wordml" xmlns:w16cex="http://schemas.microsoft.com/office/word/2018/wordml/cex" xmlns:w16cid="http://schemas.microsoft.com/office/word/2016/wordml/cid" xmlns:w16="http://schemas.microsoft.com/office/word/2018/wordml" xmlns:w16du="http://schemas.microsoft.com/office/word/2023/wordml/word16du" xmlns:w16sdtdh="http://schemas.microsoft.com/office/word/2020/wordml/sdtdatahash" xmlns:w16se="http://schemas.microsoft.com/office/word/2015/wordml/symex" xmlns:wpg="http://schemas.microsoft.com/office/word/2010/wordprocessingGroup" xmlns:wpi="http://schemas.microsoft.com/office/word/2010/wordprocessingInk" xmlns:wne="http://schemas.microsoft.com/office/word/2006/wordml" xmlns:wps="http://schemas.microsoft.com/office/word/2010/wordprocessingShape" mc:Ignorable="w14 w15 w16se w16cid w16 w16cex w16sdtdh w16du wp14">
   <w:abstractNum w:abstractNumId="0" w15:restartNumberingAfterBreak="0">
     <w:nsid w:val="FFFFFF7C"/>
     <w:multiLevelType w:val="singleLevel"/>
@@ -848,7 +851,7 @@
 </file>
 
 <file path=word/styles.xml><?xml version="1.0" encoding="utf-8"?>
-<w:styles xmlns:mc="http://schemas.openxmlformats.org/markup-compatibility/2006" xmlns:r="http://schemas.openxmlformats.org/officeDocument/2006/relationships" xmlns:w="http://schemas.openxmlformats.org/wordprocessingml/2006/main" xmlns:w14="http://schemas.microsoft.com/office/word/2010/wordml" xmlns:w15="http://schemas.microsoft.com/office/word/2012/wordml" xmlns:w16cex="http://schemas.microsoft.com/office/word/2018/wordml/cex" xmlns:w16cid="http://schemas.microsoft.com/office/word/2016/wordml/cid" xmlns:w16="http://schemas.microsoft.com/office/word/2018/wordml" xmlns:w16sdtdh="http://schemas.microsoft.com/office/word/2020/wordml/sdtdatahash" xmlns:w16se="http://schemas.microsoft.com/office/word/2015/wordml/symex" mc:Ignorable="w14 w15 w16se w16cid w16 w16cex w16sdtdh">
+<w:styles xmlns:mc="http://schemas.openxmlformats.org/markup-compatibility/2006" xmlns:r="http://schemas.openxmlformats.org/officeDocument/2006/relationships" xmlns:w="http://schemas.openxmlformats.org/wordprocessingml/2006/main" xmlns:w14="http://schemas.microsoft.com/office/word/2010/wordml" xmlns:w15="http://schemas.microsoft.com/office/word/2012/wordml" xmlns:w16cex="http://schemas.microsoft.com/office/word/2018/wordml/cex" xmlns:w16cid="http://schemas.microsoft.com/office/word/2016/wordml/cid" xmlns:w16="http://schemas.microsoft.com/office/word/2018/wordml" xmlns:w16du="http://schemas.microsoft.com/office/word/2023/wordml/word16du" xmlns:w16sdtdh="http://schemas.microsoft.com/office/word/2020/wordml/sdtdatahash" xmlns:w16se="http://schemas.microsoft.com/office/word/2015/wordml/symex" mc:Ignorable="w14 w15 w16se w16cid w16 w16cex w16sdtdh w16du">
   <w:docDefaults>
     <w:rPrDefault>
       <w:rPr>
@@ -1236,7 +1239,7 @@
     <w:uiPriority w:val="9"/>
     <w:unhideWhenUsed/>
     <w:qFormat/>
-    <w:rsid w:val="00E14C24"/>
+    <w:rsid w:val="00BC11DF"/>
     <w:pPr>
       <w:keepNext/>
       <w:keepLines/>
@@ -1247,7 +1250,7 @@
       <w:rFonts w:ascii="Lato" w:eastAsiaTheme="majorEastAsia" w:hAnsi="Lato"/>
       <w:b/>
       <w:bCs/>
-      <w:color w:val="262626" w:themeColor="text1" w:themeTint="D9"/>
+      <w:color w:val="023B2C"/>
       <w:sz w:val="28"/>
       <w:szCs w:val="24"/>
     </w:rPr>

</xml_diff>